<commit_message>
lab jquery para revision
</commit_message>
<xml_diff>
--- a/Lab 21 stored procedures/lab21.docx
+++ b/Lab 21 stored procedures/lab21.docx
@@ -1733,16 +1733,26 @@
         <w:rPr>
           <w:sz w:val="28"/>
           <w:szCs w:val="28"/>
-          <w:lang w:val="es-MX"/>
-        </w:rPr>
-      </w:pPr>
+          <w:lang w:val="en-CA"/>
+        </w:rPr>
+      </w:pPr>
+      <w:proofErr w:type="spellStart"/>
       <w:r>
         <w:rPr>
           <w:sz w:val="28"/>
           <w:szCs w:val="28"/>
-          <w:lang w:val="es-MX"/>
-        </w:rPr>
-        <w:t>Modifica material:</w:t>
+          <w:lang w:val="en-CA"/>
+        </w:rPr>
+        <w:t>Modifica</w:t>
+      </w:r>
+      <w:proofErr w:type="spellEnd"/>
+      <w:r>
+        <w:rPr>
+          <w:sz w:val="28"/>
+          <w:szCs w:val="28"/>
+          <w:lang w:val="en-CA"/>
+        </w:rPr>
+        <w:t xml:space="preserve"> material:</w:t>
       </w:r>
     </w:p>
     <w:p>
@@ -3177,18 +3187,18 @@
           <w:sz w:val="19"/>
           <w:szCs w:val="19"/>
           <w:highlight w:val="white"/>
-          <w:lang w:val="en-CA"/>
-        </w:rPr>
-      </w:pPr>
-      <w:r>
-        <w:rPr>
-          <w:rFonts w:ascii="Consolas" w:hAnsi="Consolas" w:cs="Consolas"/>
-          <w:color w:val="000000"/>
-          <w:sz w:val="19"/>
-          <w:szCs w:val="19"/>
-          <w:highlight w:val="white"/>
           <w:lang w:val="es-MX"/>
         </w:rPr>
+      </w:pPr>
+      <w:r>
+        <w:rPr>
+          <w:rFonts w:ascii="Consolas" w:hAnsi="Consolas" w:cs="Consolas"/>
+          <w:color w:val="000000"/>
+          <w:sz w:val="19"/>
+          <w:szCs w:val="19"/>
+          <w:highlight w:val="white"/>
+          <w:lang w:val="es-MX"/>
+        </w:rPr>
         <w:tab/>
       </w:r>
       <w:r>
@@ -3231,7 +3241,7 @@
           <w:sz w:val="19"/>
           <w:szCs w:val="19"/>
           <w:highlight w:val="white"/>
-          <w:lang w:val="en-CA"/>
+          <w:lang w:val="es-MX"/>
         </w:rPr>
         <w:t>WHERE</w:t>
       </w:r>
@@ -3242,7 +3252,7 @@
           <w:sz w:val="19"/>
           <w:szCs w:val="19"/>
           <w:highlight w:val="white"/>
-          <w:lang w:val="en-CA"/>
+          <w:lang w:val="es-MX"/>
         </w:rPr>
         <w:t xml:space="preserve"> Clave</w:t>
       </w:r>
@@ -3253,7 +3263,7 @@
           <w:sz w:val="19"/>
           <w:szCs w:val="19"/>
           <w:highlight w:val="white"/>
-          <w:lang w:val="en-CA"/>
+          <w:lang w:val="es-MX"/>
         </w:rPr>
         <w:t>=</w:t>
       </w:r>
@@ -3264,7 +3274,7 @@
           <w:sz w:val="19"/>
           <w:szCs w:val="19"/>
           <w:highlight w:val="white"/>
-          <w:lang w:val="en-CA"/>
+          <w:lang w:val="es-MX"/>
         </w:rPr>
         <w:t>@</w:t>
       </w:r>
@@ -3276,7 +3286,7 @@
           <w:sz w:val="19"/>
           <w:szCs w:val="19"/>
           <w:highlight w:val="white"/>
-          <w:lang w:val="en-CA"/>
+          <w:lang w:val="es-MX"/>
         </w:rPr>
         <w:t>uclave</w:t>
       </w:r>
@@ -3290,17 +3300,17 @@
           <w:color w:val="0000FF"/>
           <w:sz w:val="19"/>
           <w:szCs w:val="19"/>
-          <w:lang w:val="en-CA"/>
-        </w:rPr>
-      </w:pPr>
-      <w:r>
-        <w:rPr>
-          <w:rFonts w:ascii="Consolas" w:hAnsi="Consolas" w:cs="Consolas"/>
-          <w:color w:val="000000"/>
-          <w:sz w:val="19"/>
-          <w:szCs w:val="19"/>
-          <w:highlight w:val="white"/>
-          <w:lang w:val="en-CA"/>
+          <w:lang w:val="es-MX"/>
+        </w:rPr>
+      </w:pPr>
+      <w:r>
+        <w:rPr>
+          <w:rFonts w:ascii="Consolas" w:hAnsi="Consolas" w:cs="Consolas"/>
+          <w:color w:val="000000"/>
+          <w:sz w:val="19"/>
+          <w:szCs w:val="19"/>
+          <w:highlight w:val="white"/>
+          <w:lang w:val="es-MX"/>
         </w:rPr>
         <w:t xml:space="preserve">            </w:t>
       </w:r>
@@ -3311,7 +3321,7 @@
           <w:sz w:val="19"/>
           <w:szCs w:val="19"/>
           <w:highlight w:val="white"/>
-          <w:lang w:val="en-CA"/>
+          <w:lang w:val="es-MX"/>
         </w:rPr>
         <w:t>GO</w:t>
       </w:r>
@@ -3370,7 +3380,7 @@
           <w:sz w:val="19"/>
           <w:szCs w:val="19"/>
           <w:highlight w:val="white"/>
-          <w:lang w:val="en-CA"/>
+          <w:lang w:val="es-MX"/>
         </w:rPr>
         <w:t>EXECUTE</w:t>
       </w:r>
@@ -3381,7 +3391,7 @@
           <w:sz w:val="19"/>
           <w:szCs w:val="19"/>
           <w:highlight w:val="white"/>
-          <w:lang w:val="en-CA"/>
+          <w:lang w:val="es-MX"/>
         </w:rPr>
         <w:t xml:space="preserve"> </w:t>
       </w:r>
@@ -3393,7 +3403,7 @@
           <w:sz w:val="19"/>
           <w:szCs w:val="19"/>
           <w:highlight w:val="white"/>
-          <w:lang w:val="en-CA"/>
+          <w:lang w:val="es-MX"/>
         </w:rPr>
         <w:t>modificaMaterial</w:t>
       </w:r>
@@ -3405,18 +3415,18 @@
           <w:sz w:val="19"/>
           <w:szCs w:val="19"/>
           <w:highlight w:val="white"/>
-          <w:lang w:val="en-CA"/>
-        </w:rPr>
-        <w:t xml:space="preserve"> </w:t>
-      </w:r>
-      <w:r>
-        <w:rPr>
-          <w:rFonts w:ascii="Consolas" w:hAnsi="Consolas" w:cs="Consolas"/>
-          <w:color w:val="000000"/>
-          <w:sz w:val="19"/>
-          <w:szCs w:val="19"/>
-          <w:highlight w:val="white"/>
-          <w:lang w:val="en-CA"/>
+          <w:lang w:val="es-MX"/>
+        </w:rPr>
+        <w:t xml:space="preserve"> </w:t>
+      </w:r>
+      <w:r>
+        <w:rPr>
+          <w:rFonts w:ascii="Consolas" w:hAnsi="Consolas" w:cs="Consolas"/>
+          <w:color w:val="000000"/>
+          <w:sz w:val="19"/>
+          <w:szCs w:val="19"/>
+          <w:highlight w:val="white"/>
+          <w:lang w:val="es-MX"/>
         </w:rPr>
         <w:t>5001</w:t>
       </w:r>
@@ -3427,7 +3437,7 @@
           <w:sz w:val="19"/>
           <w:szCs w:val="19"/>
           <w:highlight w:val="white"/>
-          <w:lang w:val="en-CA"/>
+          <w:lang w:val="es-MX"/>
         </w:rPr>
         <w:t>,</w:t>
       </w:r>
@@ -3438,7 +3448,7 @@
           <w:sz w:val="19"/>
           <w:szCs w:val="19"/>
           <w:highlight w:val="white"/>
-          <w:lang w:val="en-CA"/>
+          <w:lang w:val="es-MX"/>
         </w:rPr>
         <w:t>'Martillos Acme'</w:t>
       </w:r>
@@ -3449,7 +3459,7 @@
           <w:sz w:val="19"/>
           <w:szCs w:val="19"/>
           <w:highlight w:val="white"/>
-          <w:lang w:val="en-CA"/>
+          <w:lang w:val="es-MX"/>
         </w:rPr>
         <w:t>,</w:t>
       </w:r>
@@ -3460,7 +3470,7 @@
           <w:sz w:val="19"/>
           <w:szCs w:val="19"/>
           <w:highlight w:val="white"/>
-          <w:lang w:val="en-CA"/>
+          <w:lang w:val="es-MX"/>
         </w:rPr>
         <w:t>20</w:t>
       </w:r>
@@ -3471,7 +3481,7 @@
           <w:sz w:val="19"/>
           <w:szCs w:val="19"/>
           <w:highlight w:val="white"/>
-          <w:lang w:val="en-CA"/>
+          <w:lang w:val="es-MX"/>
         </w:rPr>
         <w:t>,</w:t>
       </w:r>
@@ -3482,7 +3492,7 @@
           <w:sz w:val="19"/>
           <w:szCs w:val="19"/>
           <w:highlight w:val="white"/>
-          <w:lang w:val="en-CA"/>
+          <w:lang w:val="es-MX"/>
         </w:rPr>
         <w:t>5</w:t>
       </w:r>
@@ -4783,7 +4793,7 @@
           <w:sz w:val="19"/>
           <w:szCs w:val="19"/>
           <w:highlight w:val="white"/>
-          <w:lang w:val="en-CA"/>
+          <w:lang w:val="es-MX"/>
         </w:rPr>
         <w:t>GO</w:t>
       </w:r>
@@ -4796,17 +4806,17 @@
           <w:color w:val="000000"/>
           <w:sz w:val="19"/>
           <w:szCs w:val="19"/>
-          <w:lang w:val="en-CA"/>
-        </w:rPr>
-      </w:pPr>
-      <w:r>
-        <w:rPr>
-          <w:rFonts w:ascii="Consolas" w:hAnsi="Consolas" w:cs="Consolas"/>
-          <w:color w:val="0000FF"/>
-          <w:sz w:val="19"/>
-          <w:szCs w:val="19"/>
-          <w:highlight w:val="white"/>
-          <w:lang w:val="en-CA"/>
+          <w:lang w:val="es-MX"/>
+        </w:rPr>
+      </w:pPr>
+      <w:r>
+        <w:rPr>
+          <w:rFonts w:ascii="Consolas" w:hAnsi="Consolas" w:cs="Consolas"/>
+          <w:color w:val="0000FF"/>
+          <w:sz w:val="19"/>
+          <w:szCs w:val="19"/>
+          <w:highlight w:val="white"/>
+          <w:lang w:val="es-MX"/>
         </w:rPr>
         <w:t>EXECUTE</w:t>
       </w:r>
@@ -4817,7 +4827,7 @@
           <w:sz w:val="19"/>
           <w:szCs w:val="19"/>
           <w:highlight w:val="white"/>
-          <w:lang w:val="en-CA"/>
+          <w:lang w:val="es-MX"/>
         </w:rPr>
         <w:t xml:space="preserve"> </w:t>
       </w:r>
@@ -4829,7 +4839,7 @@
           <w:sz w:val="19"/>
           <w:szCs w:val="19"/>
           <w:highlight w:val="white"/>
-          <w:lang w:val="en-CA"/>
+          <w:lang w:val="es-MX"/>
         </w:rPr>
         <w:t>eliminaMaterial</w:t>
       </w:r>
@@ -4841,18 +4851,18 @@
           <w:sz w:val="19"/>
           <w:szCs w:val="19"/>
           <w:highlight w:val="white"/>
-          <w:lang w:val="en-CA"/>
-        </w:rPr>
-        <w:t xml:space="preserve"> </w:t>
-      </w:r>
-      <w:r>
-        <w:rPr>
-          <w:rFonts w:ascii="Consolas" w:hAnsi="Consolas" w:cs="Consolas"/>
-          <w:color w:val="000000"/>
-          <w:sz w:val="19"/>
-          <w:szCs w:val="19"/>
-          <w:highlight w:val="white"/>
-          <w:lang w:val="en-CA"/>
+          <w:lang w:val="es-MX"/>
+        </w:rPr>
+        <w:t xml:space="preserve"> </w:t>
+      </w:r>
+      <w:r>
+        <w:rPr>
+          <w:rFonts w:ascii="Consolas" w:hAnsi="Consolas" w:cs="Consolas"/>
+          <w:color w:val="000000"/>
+          <w:sz w:val="19"/>
+          <w:szCs w:val="19"/>
+          <w:highlight w:val="white"/>
+          <w:lang w:val="es-MX"/>
         </w:rPr>
         <w:t>5001</w:t>
       </w:r>
@@ -4877,16 +4887,44 @@
         <w:rPr>
           <w:sz w:val="28"/>
           <w:szCs w:val="28"/>
-          <w:lang w:val="es-MX"/>
-        </w:rPr>
-      </w:pPr>
+          <w:lang w:val="en-CA"/>
+        </w:rPr>
+      </w:pPr>
+      <w:proofErr w:type="spellStart"/>
       <w:r>
         <w:rPr>
           <w:sz w:val="28"/>
           <w:szCs w:val="28"/>
-          <w:lang w:val="es-MX"/>
-        </w:rPr>
-        <w:t>Funciones para Proyectos:</w:t>
+          <w:lang w:val="en-CA"/>
+        </w:rPr>
+        <w:t>Funciones</w:t>
+      </w:r>
+      <w:proofErr w:type="spellEnd"/>
+      <w:r>
+        <w:rPr>
+          <w:sz w:val="28"/>
+          <w:szCs w:val="28"/>
+          <w:lang w:val="en-CA"/>
+        </w:rPr>
+        <w:t xml:space="preserve"> para </w:t>
+      </w:r>
+      <w:proofErr w:type="spellStart"/>
+      <w:r>
+        <w:rPr>
+          <w:sz w:val="28"/>
+          <w:szCs w:val="28"/>
+          <w:lang w:val="en-CA"/>
+        </w:rPr>
+        <w:t>Proyectos</w:t>
+      </w:r>
+      <w:proofErr w:type="spellEnd"/>
+      <w:r>
+        <w:rPr>
+          <w:sz w:val="28"/>
+          <w:szCs w:val="28"/>
+          <w:lang w:val="en-CA"/>
+        </w:rPr>
+        <w:t>:</w:t>
       </w:r>
     </w:p>
     <w:p>
@@ -8483,30 +8521,42 @@
         <w:rPr>
           <w:sz w:val="28"/>
           <w:szCs w:val="28"/>
-          <w:lang w:val="es-MX"/>
-        </w:rPr>
-      </w:pPr>
+          <w:lang w:val="en-CA"/>
+        </w:rPr>
+      </w:pPr>
+      <w:proofErr w:type="spellStart"/>
       <w:r>
         <w:rPr>
           <w:sz w:val="28"/>
           <w:szCs w:val="28"/>
-          <w:lang w:val="es-MX"/>
-        </w:rPr>
-        <w:t>Funciones para P</w:t>
-      </w:r>
+          <w:lang w:val="en-CA"/>
+        </w:rPr>
+        <w:t>Funciones</w:t>
+      </w:r>
+      <w:proofErr w:type="spellEnd"/>
       <w:r>
         <w:rPr>
           <w:sz w:val="28"/>
           <w:szCs w:val="28"/>
-          <w:lang w:val="es-MX"/>
-        </w:rPr>
-        <w:t>roveedores</w:t>
-      </w:r>
+          <w:lang w:val="en-CA"/>
+        </w:rPr>
+        <w:t xml:space="preserve"> para </w:t>
+      </w:r>
+      <w:proofErr w:type="spellStart"/>
       <w:r>
         <w:rPr>
           <w:sz w:val="28"/>
           <w:szCs w:val="28"/>
-          <w:lang w:val="es-MX"/>
+          <w:lang w:val="en-CA"/>
+        </w:rPr>
+        <w:t>Proveedores</w:t>
+      </w:r>
+      <w:proofErr w:type="spellEnd"/>
+      <w:r>
+        <w:rPr>
+          <w:sz w:val="28"/>
+          <w:szCs w:val="28"/>
+          <w:lang w:val="en-CA"/>
         </w:rPr>
         <w:t>:</w:t>
       </w:r>
@@ -12011,23 +12061,7 @@
           <w:szCs w:val="28"/>
           <w:lang w:val="es-MX"/>
         </w:rPr>
-        <w:t xml:space="preserve">Funciones para </w:t>
-      </w:r>
-      <w:r>
-        <w:rPr>
-          <w:sz w:val="28"/>
-          <w:szCs w:val="28"/>
-          <w:lang w:val="es-MX"/>
-        </w:rPr>
-        <w:t>Entregan</w:t>
-      </w:r>
-      <w:r>
-        <w:rPr>
-          <w:sz w:val="28"/>
-          <w:szCs w:val="28"/>
-          <w:lang w:val="es-MX"/>
-        </w:rPr>
-        <w:t>:</w:t>
+        <w:t>Funciones para Entregan:</w:t>
       </w:r>
     </w:p>
     <w:p>
@@ -12042,17 +12076,17 @@
           <w:sz w:val="19"/>
           <w:szCs w:val="19"/>
           <w:highlight w:val="white"/>
-          <w:lang w:val="es-MX"/>
-        </w:rPr>
-      </w:pPr>
-      <w:r>
-        <w:rPr>
-          <w:rFonts w:ascii="Consolas" w:hAnsi="Consolas" w:cs="Consolas"/>
-          <w:color w:val="0000FF"/>
-          <w:sz w:val="19"/>
-          <w:szCs w:val="19"/>
-          <w:highlight w:val="white"/>
-          <w:lang w:val="es-MX"/>
+          <w:lang w:val="en-CA"/>
+        </w:rPr>
+      </w:pPr>
+      <w:r>
+        <w:rPr>
+          <w:rFonts w:ascii="Consolas" w:hAnsi="Consolas" w:cs="Consolas"/>
+          <w:color w:val="0000FF"/>
+          <w:sz w:val="19"/>
+          <w:szCs w:val="19"/>
+          <w:highlight w:val="white"/>
+          <w:lang w:val="en-CA"/>
         </w:rPr>
         <w:t>SELECT</w:t>
       </w:r>
@@ -12063,18 +12097,18 @@
           <w:sz w:val="19"/>
           <w:szCs w:val="19"/>
           <w:highlight w:val="white"/>
-          <w:lang w:val="es-MX"/>
-        </w:rPr>
-        <w:t xml:space="preserve"> </w:t>
-      </w:r>
-      <w:r>
-        <w:rPr>
-          <w:rFonts w:ascii="Consolas" w:hAnsi="Consolas" w:cs="Consolas"/>
-          <w:color w:val="808080"/>
-          <w:sz w:val="19"/>
-          <w:szCs w:val="19"/>
-          <w:highlight w:val="white"/>
-          <w:lang w:val="es-MX"/>
+          <w:lang w:val="en-CA"/>
+        </w:rPr>
+        <w:t xml:space="preserve"> </w:t>
+      </w:r>
+      <w:r>
+        <w:rPr>
+          <w:rFonts w:ascii="Consolas" w:hAnsi="Consolas" w:cs="Consolas"/>
+          <w:color w:val="808080"/>
+          <w:sz w:val="19"/>
+          <w:szCs w:val="19"/>
+          <w:highlight w:val="white"/>
+          <w:lang w:val="en-CA"/>
         </w:rPr>
         <w:t>*</w:t>
       </w:r>
@@ -13698,7 +13732,3803 @@
       <w:pPr>
         <w:spacing w:line="360" w:lineRule="auto"/>
         <w:rPr>
-          <w:lang w:val="es-MX"/>
+          <w:rFonts w:ascii="Consolas" w:hAnsi="Consolas" w:cs="Consolas"/>
+          <w:color w:val="0000FF"/>
+          <w:sz w:val="19"/>
+          <w:szCs w:val="19"/>
+          <w:lang w:val="en-CA"/>
+        </w:rPr>
+      </w:pPr>
+      <w:r>
+        <w:rPr>
+          <w:rFonts w:ascii="Consolas" w:hAnsi="Consolas" w:cs="Consolas"/>
+          <w:color w:val="000000"/>
+          <w:sz w:val="19"/>
+          <w:szCs w:val="19"/>
+          <w:highlight w:val="white"/>
+          <w:lang w:val="en-CA"/>
+        </w:rPr>
+        <w:t xml:space="preserve">            </w:t>
+      </w:r>
+      <w:r>
+        <w:rPr>
+          <w:rFonts w:ascii="Consolas" w:hAnsi="Consolas" w:cs="Consolas"/>
+          <w:color w:val="0000FF"/>
+          <w:sz w:val="19"/>
+          <w:szCs w:val="19"/>
+          <w:highlight w:val="white"/>
+          <w:lang w:val="en-CA"/>
+        </w:rPr>
+        <w:t>GO</w:t>
+      </w:r>
+    </w:p>
+    <w:p>
+      <w:pPr>
+        <w:autoSpaceDE w:val="0"/>
+        <w:autoSpaceDN w:val="0"/>
+        <w:adjustRightInd w:val="0"/>
+        <w:spacing w:after="0" w:line="240" w:lineRule="auto"/>
+        <w:rPr>
+          <w:rFonts w:ascii="Consolas" w:hAnsi="Consolas" w:cs="Consolas"/>
+          <w:color w:val="000000"/>
+          <w:sz w:val="19"/>
+          <w:szCs w:val="19"/>
+          <w:highlight w:val="white"/>
+          <w:lang w:val="en-CA"/>
+        </w:rPr>
+      </w:pPr>
+      <w:r>
+        <w:rPr>
+          <w:rFonts w:ascii="Consolas" w:hAnsi="Consolas" w:cs="Consolas"/>
+          <w:color w:val="0000FF"/>
+          <w:sz w:val="19"/>
+          <w:szCs w:val="19"/>
+          <w:highlight w:val="white"/>
+          <w:lang w:val="en-CA"/>
+        </w:rPr>
+        <w:t>IF</w:t>
+      </w:r>
+      <w:r>
+        <w:rPr>
+          <w:rFonts w:ascii="Consolas" w:hAnsi="Consolas" w:cs="Consolas"/>
+          <w:color w:val="000000"/>
+          <w:sz w:val="19"/>
+          <w:szCs w:val="19"/>
+          <w:highlight w:val="white"/>
+          <w:lang w:val="en-CA"/>
+        </w:rPr>
+        <w:t xml:space="preserve"> </w:t>
+      </w:r>
+      <w:r>
+        <w:rPr>
+          <w:rFonts w:ascii="Consolas" w:hAnsi="Consolas" w:cs="Consolas"/>
+          <w:color w:val="808080"/>
+          <w:sz w:val="19"/>
+          <w:szCs w:val="19"/>
+          <w:highlight w:val="white"/>
+          <w:lang w:val="en-CA"/>
+        </w:rPr>
+        <w:t>EXISTS</w:t>
+      </w:r>
+      <w:r>
+        <w:rPr>
+          <w:rFonts w:ascii="Consolas" w:hAnsi="Consolas" w:cs="Consolas"/>
+          <w:color w:val="0000FF"/>
+          <w:sz w:val="19"/>
+          <w:szCs w:val="19"/>
+          <w:highlight w:val="white"/>
+          <w:lang w:val="en-CA"/>
+        </w:rPr>
+        <w:t xml:space="preserve"> </w:t>
+      </w:r>
+      <w:r>
+        <w:rPr>
+          <w:rFonts w:ascii="Consolas" w:hAnsi="Consolas" w:cs="Consolas"/>
+          <w:color w:val="808080"/>
+          <w:sz w:val="19"/>
+          <w:szCs w:val="19"/>
+          <w:highlight w:val="white"/>
+          <w:lang w:val="en-CA"/>
+        </w:rPr>
+        <w:t>(</w:t>
+      </w:r>
+      <w:r>
+        <w:rPr>
+          <w:rFonts w:ascii="Consolas" w:hAnsi="Consolas" w:cs="Consolas"/>
+          <w:color w:val="0000FF"/>
+          <w:sz w:val="19"/>
+          <w:szCs w:val="19"/>
+          <w:highlight w:val="white"/>
+          <w:lang w:val="en-CA"/>
+        </w:rPr>
+        <w:t>SELECT</w:t>
+      </w:r>
+      <w:r>
+        <w:rPr>
+          <w:rFonts w:ascii="Consolas" w:hAnsi="Consolas" w:cs="Consolas"/>
+          <w:color w:val="000000"/>
+          <w:sz w:val="19"/>
+          <w:szCs w:val="19"/>
+          <w:highlight w:val="white"/>
+          <w:lang w:val="en-CA"/>
+        </w:rPr>
+        <w:t xml:space="preserve"> </w:t>
+      </w:r>
+      <w:r>
+        <w:rPr>
+          <w:rFonts w:ascii="Consolas" w:hAnsi="Consolas" w:cs="Consolas"/>
+          <w:color w:val="0000FF"/>
+          <w:sz w:val="19"/>
+          <w:szCs w:val="19"/>
+          <w:highlight w:val="white"/>
+          <w:lang w:val="en-CA"/>
+        </w:rPr>
+        <w:t>name</w:t>
+      </w:r>
+      <w:r>
+        <w:rPr>
+          <w:rFonts w:ascii="Consolas" w:hAnsi="Consolas" w:cs="Consolas"/>
+          <w:color w:val="000000"/>
+          <w:sz w:val="19"/>
+          <w:szCs w:val="19"/>
+          <w:highlight w:val="white"/>
+          <w:lang w:val="en-CA"/>
+        </w:rPr>
+        <w:t xml:space="preserve"> </w:t>
+      </w:r>
+      <w:r>
+        <w:rPr>
+          <w:rFonts w:ascii="Consolas" w:hAnsi="Consolas" w:cs="Consolas"/>
+          <w:color w:val="0000FF"/>
+          <w:sz w:val="19"/>
+          <w:szCs w:val="19"/>
+          <w:highlight w:val="white"/>
+          <w:lang w:val="en-CA"/>
+        </w:rPr>
+        <w:t>FROM</w:t>
+      </w:r>
+      <w:r>
+        <w:rPr>
+          <w:rFonts w:ascii="Consolas" w:hAnsi="Consolas" w:cs="Consolas"/>
+          <w:color w:val="000000"/>
+          <w:sz w:val="19"/>
+          <w:szCs w:val="19"/>
+          <w:highlight w:val="white"/>
+          <w:lang w:val="en-CA"/>
+        </w:rPr>
+        <w:t xml:space="preserve"> </w:t>
+      </w:r>
+      <w:proofErr w:type="spellStart"/>
+      <w:r>
+        <w:rPr>
+          <w:rFonts w:ascii="Consolas" w:hAnsi="Consolas" w:cs="Consolas"/>
+          <w:color w:val="00FF00"/>
+          <w:sz w:val="19"/>
+          <w:szCs w:val="19"/>
+          <w:highlight w:val="white"/>
+          <w:lang w:val="en-CA"/>
+        </w:rPr>
+        <w:t>sysobjects</w:t>
+      </w:r>
+      <w:proofErr w:type="spellEnd"/>
+      <w:r>
+        <w:rPr>
+          <w:rFonts w:ascii="Consolas" w:hAnsi="Consolas" w:cs="Consolas"/>
+          <w:color w:val="000000"/>
+          <w:sz w:val="19"/>
+          <w:szCs w:val="19"/>
+          <w:highlight w:val="white"/>
+          <w:lang w:val="en-CA"/>
+        </w:rPr>
+        <w:t xml:space="preserve"> </w:t>
+      </w:r>
+    </w:p>
+    <w:p>
+      <w:pPr>
+        <w:autoSpaceDE w:val="0"/>
+        <w:autoSpaceDN w:val="0"/>
+        <w:adjustRightInd w:val="0"/>
+        <w:spacing w:after="0" w:line="240" w:lineRule="auto"/>
+        <w:rPr>
+          <w:rFonts w:ascii="Consolas" w:hAnsi="Consolas" w:cs="Consolas"/>
+          <w:color w:val="000000"/>
+          <w:sz w:val="19"/>
+          <w:szCs w:val="19"/>
+          <w:highlight w:val="white"/>
+          <w:lang w:val="en-CA"/>
+        </w:rPr>
+      </w:pPr>
+      <w:r>
+        <w:rPr>
+          <w:rFonts w:ascii="Consolas" w:hAnsi="Consolas" w:cs="Consolas"/>
+          <w:color w:val="000000"/>
+          <w:sz w:val="19"/>
+          <w:szCs w:val="19"/>
+          <w:highlight w:val="white"/>
+          <w:lang w:val="en-CA"/>
+        </w:rPr>
+        <w:t xml:space="preserve">                       </w:t>
+      </w:r>
+      <w:r>
+        <w:rPr>
+          <w:rFonts w:ascii="Consolas" w:hAnsi="Consolas" w:cs="Consolas"/>
+          <w:color w:val="0000FF"/>
+          <w:sz w:val="19"/>
+          <w:szCs w:val="19"/>
+          <w:highlight w:val="white"/>
+          <w:lang w:val="en-CA"/>
+        </w:rPr>
+        <w:t>WHERE</w:t>
+      </w:r>
+      <w:r>
+        <w:rPr>
+          <w:rFonts w:ascii="Consolas" w:hAnsi="Consolas" w:cs="Consolas"/>
+          <w:color w:val="000000"/>
+          <w:sz w:val="19"/>
+          <w:szCs w:val="19"/>
+          <w:highlight w:val="white"/>
+          <w:lang w:val="en-CA"/>
+        </w:rPr>
+        <w:t xml:space="preserve"> </w:t>
+      </w:r>
+      <w:r>
+        <w:rPr>
+          <w:rFonts w:ascii="Consolas" w:hAnsi="Consolas" w:cs="Consolas"/>
+          <w:color w:val="0000FF"/>
+          <w:sz w:val="19"/>
+          <w:szCs w:val="19"/>
+          <w:highlight w:val="white"/>
+          <w:lang w:val="en-CA"/>
+        </w:rPr>
+        <w:t>name</w:t>
+      </w:r>
+      <w:r>
+        <w:rPr>
+          <w:rFonts w:ascii="Consolas" w:hAnsi="Consolas" w:cs="Consolas"/>
+          <w:color w:val="000000"/>
+          <w:sz w:val="19"/>
+          <w:szCs w:val="19"/>
+          <w:highlight w:val="white"/>
+          <w:lang w:val="en-CA"/>
+        </w:rPr>
+        <w:t xml:space="preserve"> </w:t>
+      </w:r>
+      <w:r>
+        <w:rPr>
+          <w:rFonts w:ascii="Consolas" w:hAnsi="Consolas" w:cs="Consolas"/>
+          <w:color w:val="808080"/>
+          <w:sz w:val="19"/>
+          <w:szCs w:val="19"/>
+          <w:highlight w:val="white"/>
+          <w:lang w:val="en-CA"/>
+        </w:rPr>
+        <w:t>=</w:t>
+      </w:r>
+      <w:r>
+        <w:rPr>
+          <w:rFonts w:ascii="Consolas" w:hAnsi="Consolas" w:cs="Consolas"/>
+          <w:color w:val="000000"/>
+          <w:sz w:val="19"/>
+          <w:szCs w:val="19"/>
+          <w:highlight w:val="white"/>
+          <w:lang w:val="en-CA"/>
+        </w:rPr>
+        <w:t xml:space="preserve"> </w:t>
+      </w:r>
+      <w:r>
+        <w:rPr>
+          <w:rFonts w:ascii="Consolas" w:hAnsi="Consolas" w:cs="Consolas"/>
+          <w:color w:val="FF0000"/>
+          <w:sz w:val="19"/>
+          <w:szCs w:val="19"/>
+          <w:highlight w:val="white"/>
+          <w:lang w:val="en-CA"/>
+        </w:rPr>
+        <w:t>'</w:t>
+      </w:r>
+      <w:proofErr w:type="spellStart"/>
+      <w:r>
+        <w:rPr>
+          <w:rFonts w:ascii="Consolas" w:hAnsi="Consolas" w:cs="Consolas"/>
+          <w:color w:val="FF0000"/>
+          <w:sz w:val="19"/>
+          <w:szCs w:val="19"/>
+          <w:highlight w:val="white"/>
+          <w:lang w:val="en-CA"/>
+        </w:rPr>
+        <w:t>modificaEntregan</w:t>
+      </w:r>
+      <w:proofErr w:type="spellEnd"/>
+      <w:r>
+        <w:rPr>
+          <w:rFonts w:ascii="Consolas" w:hAnsi="Consolas" w:cs="Consolas"/>
+          <w:color w:val="FF0000"/>
+          <w:sz w:val="19"/>
+          <w:szCs w:val="19"/>
+          <w:highlight w:val="white"/>
+          <w:lang w:val="en-CA"/>
+        </w:rPr>
+        <w:t>'</w:t>
+      </w:r>
+      <w:r>
+        <w:rPr>
+          <w:rFonts w:ascii="Consolas" w:hAnsi="Consolas" w:cs="Consolas"/>
+          <w:color w:val="000000"/>
+          <w:sz w:val="19"/>
+          <w:szCs w:val="19"/>
+          <w:highlight w:val="white"/>
+          <w:lang w:val="en-CA"/>
+        </w:rPr>
+        <w:t xml:space="preserve"> </w:t>
+      </w:r>
+      <w:r>
+        <w:rPr>
+          <w:rFonts w:ascii="Consolas" w:hAnsi="Consolas" w:cs="Consolas"/>
+          <w:color w:val="808080"/>
+          <w:sz w:val="19"/>
+          <w:szCs w:val="19"/>
+          <w:highlight w:val="white"/>
+          <w:lang w:val="en-CA"/>
+        </w:rPr>
+        <w:t>AND</w:t>
+      </w:r>
+      <w:r>
+        <w:rPr>
+          <w:rFonts w:ascii="Consolas" w:hAnsi="Consolas" w:cs="Consolas"/>
+          <w:color w:val="000000"/>
+          <w:sz w:val="19"/>
+          <w:szCs w:val="19"/>
+          <w:highlight w:val="white"/>
+          <w:lang w:val="en-CA"/>
+        </w:rPr>
+        <w:t xml:space="preserve"> </w:t>
+      </w:r>
+      <w:r>
+        <w:rPr>
+          <w:rFonts w:ascii="Consolas" w:hAnsi="Consolas" w:cs="Consolas"/>
+          <w:color w:val="0000FF"/>
+          <w:sz w:val="19"/>
+          <w:szCs w:val="19"/>
+          <w:highlight w:val="white"/>
+          <w:lang w:val="en-CA"/>
+        </w:rPr>
+        <w:t>type</w:t>
+      </w:r>
+      <w:r>
+        <w:rPr>
+          <w:rFonts w:ascii="Consolas" w:hAnsi="Consolas" w:cs="Consolas"/>
+          <w:color w:val="000000"/>
+          <w:sz w:val="19"/>
+          <w:szCs w:val="19"/>
+          <w:highlight w:val="white"/>
+          <w:lang w:val="en-CA"/>
+        </w:rPr>
+        <w:t xml:space="preserve"> </w:t>
+      </w:r>
+      <w:r>
+        <w:rPr>
+          <w:rFonts w:ascii="Consolas" w:hAnsi="Consolas" w:cs="Consolas"/>
+          <w:color w:val="808080"/>
+          <w:sz w:val="19"/>
+          <w:szCs w:val="19"/>
+          <w:highlight w:val="white"/>
+          <w:lang w:val="en-CA"/>
+        </w:rPr>
+        <w:t>=</w:t>
+      </w:r>
+      <w:r>
+        <w:rPr>
+          <w:rFonts w:ascii="Consolas" w:hAnsi="Consolas" w:cs="Consolas"/>
+          <w:color w:val="000000"/>
+          <w:sz w:val="19"/>
+          <w:szCs w:val="19"/>
+          <w:highlight w:val="white"/>
+          <w:lang w:val="en-CA"/>
+        </w:rPr>
+        <w:t xml:space="preserve"> </w:t>
+      </w:r>
+      <w:r>
+        <w:rPr>
+          <w:rFonts w:ascii="Consolas" w:hAnsi="Consolas" w:cs="Consolas"/>
+          <w:color w:val="FF0000"/>
+          <w:sz w:val="19"/>
+          <w:szCs w:val="19"/>
+          <w:highlight w:val="white"/>
+          <w:lang w:val="en-CA"/>
+        </w:rPr>
+        <w:t>'P'</w:t>
+      </w:r>
+      <w:r>
+        <w:rPr>
+          <w:rFonts w:ascii="Consolas" w:hAnsi="Consolas" w:cs="Consolas"/>
+          <w:color w:val="808080"/>
+          <w:sz w:val="19"/>
+          <w:szCs w:val="19"/>
+          <w:highlight w:val="white"/>
+          <w:lang w:val="en-CA"/>
+        </w:rPr>
+        <w:t>)</w:t>
+      </w:r>
+    </w:p>
+    <w:p>
+      <w:pPr>
+        <w:autoSpaceDE w:val="0"/>
+        <w:autoSpaceDN w:val="0"/>
+        <w:adjustRightInd w:val="0"/>
+        <w:spacing w:after="0" w:line="240" w:lineRule="auto"/>
+        <w:rPr>
+          <w:rFonts w:ascii="Consolas" w:hAnsi="Consolas" w:cs="Consolas"/>
+          <w:color w:val="000000"/>
+          <w:sz w:val="19"/>
+          <w:szCs w:val="19"/>
+          <w:highlight w:val="white"/>
+          <w:lang w:val="en-CA"/>
+        </w:rPr>
+      </w:pPr>
+      <w:r>
+        <w:rPr>
+          <w:rFonts w:ascii="Consolas" w:hAnsi="Consolas" w:cs="Consolas"/>
+          <w:color w:val="000000"/>
+          <w:sz w:val="19"/>
+          <w:szCs w:val="19"/>
+          <w:highlight w:val="white"/>
+          <w:lang w:val="en-CA"/>
+        </w:rPr>
+        <w:t xml:space="preserve">                </w:t>
+      </w:r>
+      <w:r>
+        <w:rPr>
+          <w:rFonts w:ascii="Consolas" w:hAnsi="Consolas" w:cs="Consolas"/>
+          <w:color w:val="0000FF"/>
+          <w:sz w:val="19"/>
+          <w:szCs w:val="19"/>
+          <w:highlight w:val="white"/>
+          <w:lang w:val="en-CA"/>
+        </w:rPr>
+        <w:t>DROP</w:t>
+      </w:r>
+      <w:r>
+        <w:rPr>
+          <w:rFonts w:ascii="Consolas" w:hAnsi="Consolas" w:cs="Consolas"/>
+          <w:color w:val="000000"/>
+          <w:sz w:val="19"/>
+          <w:szCs w:val="19"/>
+          <w:highlight w:val="white"/>
+          <w:lang w:val="en-CA"/>
+        </w:rPr>
+        <w:t xml:space="preserve"> </w:t>
+      </w:r>
+      <w:r>
+        <w:rPr>
+          <w:rFonts w:ascii="Consolas" w:hAnsi="Consolas" w:cs="Consolas"/>
+          <w:color w:val="0000FF"/>
+          <w:sz w:val="19"/>
+          <w:szCs w:val="19"/>
+          <w:highlight w:val="white"/>
+          <w:lang w:val="en-CA"/>
+        </w:rPr>
+        <w:t>PROCEDURE</w:t>
+      </w:r>
+      <w:r>
+        <w:rPr>
+          <w:rFonts w:ascii="Consolas" w:hAnsi="Consolas" w:cs="Consolas"/>
+          <w:color w:val="000000"/>
+          <w:sz w:val="19"/>
+          <w:szCs w:val="19"/>
+          <w:highlight w:val="white"/>
+          <w:lang w:val="en-CA"/>
+        </w:rPr>
+        <w:t xml:space="preserve"> </w:t>
+      </w:r>
+      <w:proofErr w:type="spellStart"/>
+      <w:r>
+        <w:rPr>
+          <w:rFonts w:ascii="Consolas" w:hAnsi="Consolas" w:cs="Consolas"/>
+          <w:color w:val="000000"/>
+          <w:sz w:val="19"/>
+          <w:szCs w:val="19"/>
+          <w:highlight w:val="white"/>
+          <w:lang w:val="en-CA"/>
+        </w:rPr>
+        <w:t>modificaEntregan</w:t>
+      </w:r>
+      <w:proofErr w:type="spellEnd"/>
+    </w:p>
+    <w:p>
+      <w:pPr>
+        <w:autoSpaceDE w:val="0"/>
+        <w:autoSpaceDN w:val="0"/>
+        <w:adjustRightInd w:val="0"/>
+        <w:spacing w:after="0" w:line="240" w:lineRule="auto"/>
+        <w:rPr>
+          <w:rFonts w:ascii="Consolas" w:hAnsi="Consolas" w:cs="Consolas"/>
+          <w:color w:val="000000"/>
+          <w:sz w:val="19"/>
+          <w:szCs w:val="19"/>
+          <w:highlight w:val="white"/>
+          <w:lang w:val="en-CA"/>
+        </w:rPr>
+      </w:pPr>
+      <w:r>
+        <w:rPr>
+          <w:rFonts w:ascii="Consolas" w:hAnsi="Consolas" w:cs="Consolas"/>
+          <w:color w:val="000000"/>
+          <w:sz w:val="19"/>
+          <w:szCs w:val="19"/>
+          <w:highlight w:val="white"/>
+          <w:lang w:val="en-CA"/>
+        </w:rPr>
+        <w:t xml:space="preserve">            </w:t>
+      </w:r>
+      <w:r>
+        <w:rPr>
+          <w:rFonts w:ascii="Consolas" w:hAnsi="Consolas" w:cs="Consolas"/>
+          <w:color w:val="0000FF"/>
+          <w:sz w:val="19"/>
+          <w:szCs w:val="19"/>
+          <w:highlight w:val="white"/>
+          <w:lang w:val="en-CA"/>
+        </w:rPr>
+        <w:t>GO</w:t>
+      </w:r>
+    </w:p>
+    <w:p>
+      <w:pPr>
+        <w:autoSpaceDE w:val="0"/>
+        <w:autoSpaceDN w:val="0"/>
+        <w:adjustRightInd w:val="0"/>
+        <w:spacing w:after="0" w:line="240" w:lineRule="auto"/>
+        <w:rPr>
+          <w:rFonts w:ascii="Consolas" w:hAnsi="Consolas" w:cs="Consolas"/>
+          <w:color w:val="000000"/>
+          <w:sz w:val="19"/>
+          <w:szCs w:val="19"/>
+          <w:highlight w:val="white"/>
+          <w:lang w:val="en-CA"/>
+        </w:rPr>
+      </w:pPr>
+      <w:r>
+        <w:rPr>
+          <w:rFonts w:ascii="Consolas" w:hAnsi="Consolas" w:cs="Consolas"/>
+          <w:color w:val="000000"/>
+          <w:sz w:val="19"/>
+          <w:szCs w:val="19"/>
+          <w:highlight w:val="white"/>
+          <w:lang w:val="en-CA"/>
+        </w:rPr>
+        <w:t xml:space="preserve">            </w:t>
+      </w:r>
+    </w:p>
+    <w:p>
+      <w:pPr>
+        <w:autoSpaceDE w:val="0"/>
+        <w:autoSpaceDN w:val="0"/>
+        <w:adjustRightInd w:val="0"/>
+        <w:spacing w:after="0" w:line="240" w:lineRule="auto"/>
+        <w:rPr>
+          <w:rFonts w:ascii="Consolas" w:hAnsi="Consolas" w:cs="Consolas"/>
+          <w:color w:val="000000"/>
+          <w:sz w:val="19"/>
+          <w:szCs w:val="19"/>
+          <w:highlight w:val="white"/>
+          <w:lang w:val="en-CA"/>
+        </w:rPr>
+      </w:pPr>
+      <w:r>
+        <w:rPr>
+          <w:rFonts w:ascii="Consolas" w:hAnsi="Consolas" w:cs="Consolas"/>
+          <w:color w:val="000000"/>
+          <w:sz w:val="19"/>
+          <w:szCs w:val="19"/>
+          <w:highlight w:val="white"/>
+          <w:lang w:val="en-CA"/>
+        </w:rPr>
+        <w:t xml:space="preserve">            </w:t>
+      </w:r>
+      <w:r>
+        <w:rPr>
+          <w:rFonts w:ascii="Consolas" w:hAnsi="Consolas" w:cs="Consolas"/>
+          <w:color w:val="0000FF"/>
+          <w:sz w:val="19"/>
+          <w:szCs w:val="19"/>
+          <w:highlight w:val="white"/>
+          <w:lang w:val="en-CA"/>
+        </w:rPr>
+        <w:t>CREATE</w:t>
+      </w:r>
+      <w:r>
+        <w:rPr>
+          <w:rFonts w:ascii="Consolas" w:hAnsi="Consolas" w:cs="Consolas"/>
+          <w:color w:val="000000"/>
+          <w:sz w:val="19"/>
+          <w:szCs w:val="19"/>
+          <w:highlight w:val="white"/>
+          <w:lang w:val="en-CA"/>
+        </w:rPr>
+        <w:t xml:space="preserve"> </w:t>
+      </w:r>
+      <w:r>
+        <w:rPr>
+          <w:rFonts w:ascii="Consolas" w:hAnsi="Consolas" w:cs="Consolas"/>
+          <w:color w:val="0000FF"/>
+          <w:sz w:val="19"/>
+          <w:szCs w:val="19"/>
+          <w:highlight w:val="white"/>
+          <w:lang w:val="en-CA"/>
+        </w:rPr>
+        <w:t>PROCEDURE</w:t>
+      </w:r>
+      <w:r>
+        <w:rPr>
+          <w:rFonts w:ascii="Consolas" w:hAnsi="Consolas" w:cs="Consolas"/>
+          <w:color w:val="000000"/>
+          <w:sz w:val="19"/>
+          <w:szCs w:val="19"/>
+          <w:highlight w:val="white"/>
+          <w:lang w:val="en-CA"/>
+        </w:rPr>
+        <w:t xml:space="preserve"> </w:t>
+      </w:r>
+      <w:proofErr w:type="spellStart"/>
+      <w:r>
+        <w:rPr>
+          <w:rFonts w:ascii="Consolas" w:hAnsi="Consolas" w:cs="Consolas"/>
+          <w:color w:val="000000"/>
+          <w:sz w:val="19"/>
+          <w:szCs w:val="19"/>
+          <w:highlight w:val="white"/>
+          <w:lang w:val="en-CA"/>
+        </w:rPr>
+        <w:t>modificaEntregan</w:t>
+      </w:r>
+      <w:proofErr w:type="spellEnd"/>
+    </w:p>
+    <w:p>
+      <w:pPr>
+        <w:autoSpaceDE w:val="0"/>
+        <w:autoSpaceDN w:val="0"/>
+        <w:adjustRightInd w:val="0"/>
+        <w:spacing w:after="0" w:line="240" w:lineRule="auto"/>
+        <w:rPr>
+          <w:rFonts w:ascii="Consolas" w:hAnsi="Consolas" w:cs="Consolas"/>
+          <w:color w:val="000000"/>
+          <w:sz w:val="19"/>
+          <w:szCs w:val="19"/>
+          <w:highlight w:val="white"/>
+          <w:lang w:val="en-CA"/>
+        </w:rPr>
+      </w:pPr>
+      <w:r>
+        <w:rPr>
+          <w:rFonts w:ascii="Consolas" w:hAnsi="Consolas" w:cs="Consolas"/>
+          <w:color w:val="000000"/>
+          <w:sz w:val="19"/>
+          <w:szCs w:val="19"/>
+          <w:highlight w:val="white"/>
+          <w:lang w:val="en-CA"/>
+        </w:rPr>
+        <w:t xml:space="preserve">                @</w:t>
+      </w:r>
+      <w:proofErr w:type="spellStart"/>
+      <w:r>
+        <w:rPr>
+          <w:rFonts w:ascii="Consolas" w:hAnsi="Consolas" w:cs="Consolas"/>
+          <w:color w:val="000000"/>
+          <w:sz w:val="19"/>
+          <w:szCs w:val="19"/>
+          <w:highlight w:val="white"/>
+          <w:lang w:val="en-CA"/>
+        </w:rPr>
+        <w:t>uclave</w:t>
+      </w:r>
+      <w:proofErr w:type="spellEnd"/>
+      <w:r>
+        <w:rPr>
+          <w:rFonts w:ascii="Consolas" w:hAnsi="Consolas" w:cs="Consolas"/>
+          <w:color w:val="000000"/>
+          <w:sz w:val="19"/>
+          <w:szCs w:val="19"/>
+          <w:highlight w:val="white"/>
+          <w:lang w:val="en-CA"/>
+        </w:rPr>
+        <w:t xml:space="preserve"> </w:t>
+      </w:r>
+      <w:proofErr w:type="gramStart"/>
+      <w:r>
+        <w:rPr>
+          <w:rFonts w:ascii="Consolas" w:hAnsi="Consolas" w:cs="Consolas"/>
+          <w:color w:val="0000FF"/>
+          <w:sz w:val="19"/>
+          <w:szCs w:val="19"/>
+          <w:highlight w:val="white"/>
+          <w:lang w:val="en-CA"/>
+        </w:rPr>
+        <w:t>NUMERIC</w:t>
+      </w:r>
+      <w:r>
+        <w:rPr>
+          <w:rFonts w:ascii="Consolas" w:hAnsi="Consolas" w:cs="Consolas"/>
+          <w:color w:val="808080"/>
+          <w:sz w:val="19"/>
+          <w:szCs w:val="19"/>
+          <w:highlight w:val="white"/>
+          <w:lang w:val="en-CA"/>
+        </w:rPr>
+        <w:t>(</w:t>
+      </w:r>
+      <w:proofErr w:type="gramEnd"/>
+      <w:r>
+        <w:rPr>
+          <w:rFonts w:ascii="Consolas" w:hAnsi="Consolas" w:cs="Consolas"/>
+          <w:color w:val="000000"/>
+          <w:sz w:val="19"/>
+          <w:szCs w:val="19"/>
+          <w:highlight w:val="white"/>
+          <w:lang w:val="en-CA"/>
+        </w:rPr>
+        <w:t>5</w:t>
+      </w:r>
+      <w:r>
+        <w:rPr>
+          <w:rFonts w:ascii="Consolas" w:hAnsi="Consolas" w:cs="Consolas"/>
+          <w:color w:val="808080"/>
+          <w:sz w:val="19"/>
+          <w:szCs w:val="19"/>
+          <w:highlight w:val="white"/>
+          <w:lang w:val="en-CA"/>
+        </w:rPr>
+        <w:t>,</w:t>
+      </w:r>
+      <w:r>
+        <w:rPr>
+          <w:rFonts w:ascii="Consolas" w:hAnsi="Consolas" w:cs="Consolas"/>
+          <w:color w:val="000000"/>
+          <w:sz w:val="19"/>
+          <w:szCs w:val="19"/>
+          <w:highlight w:val="white"/>
+          <w:lang w:val="en-CA"/>
+        </w:rPr>
+        <w:t>0</w:t>
+      </w:r>
+      <w:r>
+        <w:rPr>
+          <w:rFonts w:ascii="Consolas" w:hAnsi="Consolas" w:cs="Consolas"/>
+          <w:color w:val="808080"/>
+          <w:sz w:val="19"/>
+          <w:szCs w:val="19"/>
+          <w:highlight w:val="white"/>
+          <w:lang w:val="en-CA"/>
+        </w:rPr>
+        <w:t>),</w:t>
+      </w:r>
+    </w:p>
+    <w:p>
+      <w:pPr>
+        <w:autoSpaceDE w:val="0"/>
+        <w:autoSpaceDN w:val="0"/>
+        <w:adjustRightInd w:val="0"/>
+        <w:spacing w:after="0" w:line="240" w:lineRule="auto"/>
+        <w:rPr>
+          <w:rFonts w:ascii="Consolas" w:hAnsi="Consolas" w:cs="Consolas"/>
+          <w:color w:val="000000"/>
+          <w:sz w:val="19"/>
+          <w:szCs w:val="19"/>
+          <w:highlight w:val="white"/>
+          <w:lang w:val="en-CA"/>
+        </w:rPr>
+      </w:pPr>
+      <w:r>
+        <w:rPr>
+          <w:rFonts w:ascii="Consolas" w:hAnsi="Consolas" w:cs="Consolas"/>
+          <w:color w:val="000000"/>
+          <w:sz w:val="19"/>
+          <w:szCs w:val="19"/>
+          <w:highlight w:val="white"/>
+          <w:lang w:val="en-CA"/>
+        </w:rPr>
+        <w:t xml:space="preserve">                @</w:t>
+      </w:r>
+      <w:proofErr w:type="spellStart"/>
+      <w:r>
+        <w:rPr>
+          <w:rFonts w:ascii="Consolas" w:hAnsi="Consolas" w:cs="Consolas"/>
+          <w:color w:val="000000"/>
+          <w:sz w:val="19"/>
+          <w:szCs w:val="19"/>
+          <w:highlight w:val="white"/>
+          <w:lang w:val="en-CA"/>
+        </w:rPr>
+        <w:t>urfc</w:t>
+      </w:r>
+      <w:proofErr w:type="spellEnd"/>
+      <w:r>
+        <w:rPr>
+          <w:rFonts w:ascii="Consolas" w:hAnsi="Consolas" w:cs="Consolas"/>
+          <w:color w:val="000000"/>
+          <w:sz w:val="19"/>
+          <w:szCs w:val="19"/>
+          <w:highlight w:val="white"/>
+          <w:lang w:val="en-CA"/>
+        </w:rPr>
+        <w:t xml:space="preserve"> </w:t>
+      </w:r>
+      <w:proofErr w:type="gramStart"/>
+      <w:r>
+        <w:rPr>
+          <w:rFonts w:ascii="Consolas" w:hAnsi="Consolas" w:cs="Consolas"/>
+          <w:color w:val="0000FF"/>
+          <w:sz w:val="19"/>
+          <w:szCs w:val="19"/>
+          <w:highlight w:val="white"/>
+          <w:lang w:val="en-CA"/>
+        </w:rPr>
+        <w:t>VARCHAR</w:t>
+      </w:r>
+      <w:r>
+        <w:rPr>
+          <w:rFonts w:ascii="Consolas" w:hAnsi="Consolas" w:cs="Consolas"/>
+          <w:color w:val="808080"/>
+          <w:sz w:val="19"/>
+          <w:szCs w:val="19"/>
+          <w:highlight w:val="white"/>
+          <w:lang w:val="en-CA"/>
+        </w:rPr>
+        <w:t>(</w:t>
+      </w:r>
+      <w:proofErr w:type="gramEnd"/>
+      <w:r>
+        <w:rPr>
+          <w:rFonts w:ascii="Consolas" w:hAnsi="Consolas" w:cs="Consolas"/>
+          <w:color w:val="000000"/>
+          <w:sz w:val="19"/>
+          <w:szCs w:val="19"/>
+          <w:highlight w:val="white"/>
+          <w:lang w:val="en-CA"/>
+        </w:rPr>
+        <w:t>50</w:t>
+      </w:r>
+      <w:r>
+        <w:rPr>
+          <w:rFonts w:ascii="Consolas" w:hAnsi="Consolas" w:cs="Consolas"/>
+          <w:color w:val="808080"/>
+          <w:sz w:val="19"/>
+          <w:szCs w:val="19"/>
+          <w:highlight w:val="white"/>
+          <w:lang w:val="en-CA"/>
+        </w:rPr>
+        <w:t>),</w:t>
+      </w:r>
+    </w:p>
+    <w:p>
+      <w:pPr>
+        <w:autoSpaceDE w:val="0"/>
+        <w:autoSpaceDN w:val="0"/>
+        <w:adjustRightInd w:val="0"/>
+        <w:spacing w:after="0" w:line="240" w:lineRule="auto"/>
+        <w:rPr>
+          <w:rFonts w:ascii="Consolas" w:hAnsi="Consolas" w:cs="Consolas"/>
+          <w:color w:val="000000"/>
+          <w:sz w:val="19"/>
+          <w:szCs w:val="19"/>
+          <w:highlight w:val="white"/>
+          <w:lang w:val="en-CA"/>
+        </w:rPr>
+      </w:pPr>
+      <w:r>
+        <w:rPr>
+          <w:rFonts w:ascii="Consolas" w:hAnsi="Consolas" w:cs="Consolas"/>
+          <w:color w:val="000000"/>
+          <w:sz w:val="19"/>
+          <w:szCs w:val="19"/>
+          <w:highlight w:val="white"/>
+          <w:lang w:val="en-CA"/>
+        </w:rPr>
+        <w:t xml:space="preserve">                @</w:t>
+      </w:r>
+      <w:proofErr w:type="spellStart"/>
+      <w:r>
+        <w:rPr>
+          <w:rFonts w:ascii="Consolas" w:hAnsi="Consolas" w:cs="Consolas"/>
+          <w:color w:val="000000"/>
+          <w:sz w:val="19"/>
+          <w:szCs w:val="19"/>
+          <w:highlight w:val="white"/>
+          <w:lang w:val="en-CA"/>
+        </w:rPr>
+        <w:t>unumero</w:t>
+      </w:r>
+      <w:proofErr w:type="spellEnd"/>
+      <w:r>
+        <w:rPr>
+          <w:rFonts w:ascii="Consolas" w:hAnsi="Consolas" w:cs="Consolas"/>
+          <w:color w:val="000000"/>
+          <w:sz w:val="19"/>
+          <w:szCs w:val="19"/>
+          <w:highlight w:val="white"/>
+          <w:lang w:val="en-CA"/>
+        </w:rPr>
+        <w:t xml:space="preserve"> </w:t>
+      </w:r>
+      <w:proofErr w:type="gramStart"/>
+      <w:r>
+        <w:rPr>
+          <w:rFonts w:ascii="Consolas" w:hAnsi="Consolas" w:cs="Consolas"/>
+          <w:color w:val="0000FF"/>
+          <w:sz w:val="19"/>
+          <w:szCs w:val="19"/>
+          <w:highlight w:val="white"/>
+          <w:lang w:val="en-CA"/>
+        </w:rPr>
+        <w:t>NUMERIC</w:t>
+      </w:r>
+      <w:r>
+        <w:rPr>
+          <w:rFonts w:ascii="Consolas" w:hAnsi="Consolas" w:cs="Consolas"/>
+          <w:color w:val="808080"/>
+          <w:sz w:val="19"/>
+          <w:szCs w:val="19"/>
+          <w:highlight w:val="white"/>
+          <w:lang w:val="en-CA"/>
+        </w:rPr>
+        <w:t>(</w:t>
+      </w:r>
+      <w:proofErr w:type="gramEnd"/>
+      <w:r>
+        <w:rPr>
+          <w:rFonts w:ascii="Consolas" w:hAnsi="Consolas" w:cs="Consolas"/>
+          <w:color w:val="000000"/>
+          <w:sz w:val="19"/>
+          <w:szCs w:val="19"/>
+          <w:highlight w:val="white"/>
+          <w:lang w:val="en-CA"/>
+        </w:rPr>
+        <w:t>5</w:t>
+      </w:r>
+      <w:r>
+        <w:rPr>
+          <w:rFonts w:ascii="Consolas" w:hAnsi="Consolas" w:cs="Consolas"/>
+          <w:color w:val="808080"/>
+          <w:sz w:val="19"/>
+          <w:szCs w:val="19"/>
+          <w:highlight w:val="white"/>
+          <w:lang w:val="en-CA"/>
+        </w:rPr>
+        <w:t>,</w:t>
+      </w:r>
+      <w:r>
+        <w:rPr>
+          <w:rFonts w:ascii="Consolas" w:hAnsi="Consolas" w:cs="Consolas"/>
+          <w:color w:val="000000"/>
+          <w:sz w:val="19"/>
+          <w:szCs w:val="19"/>
+          <w:highlight w:val="white"/>
+          <w:lang w:val="en-CA"/>
+        </w:rPr>
+        <w:t>0</w:t>
+      </w:r>
+      <w:r>
+        <w:rPr>
+          <w:rFonts w:ascii="Consolas" w:hAnsi="Consolas" w:cs="Consolas"/>
+          <w:color w:val="808080"/>
+          <w:sz w:val="19"/>
+          <w:szCs w:val="19"/>
+          <w:highlight w:val="white"/>
+          <w:lang w:val="en-CA"/>
+        </w:rPr>
+        <w:t>),</w:t>
+      </w:r>
+    </w:p>
+    <w:p>
+      <w:pPr>
+        <w:autoSpaceDE w:val="0"/>
+        <w:autoSpaceDN w:val="0"/>
+        <w:adjustRightInd w:val="0"/>
+        <w:spacing w:after="0" w:line="240" w:lineRule="auto"/>
+        <w:rPr>
+          <w:rFonts w:ascii="Consolas" w:hAnsi="Consolas" w:cs="Consolas"/>
+          <w:color w:val="000000"/>
+          <w:sz w:val="19"/>
+          <w:szCs w:val="19"/>
+          <w:highlight w:val="white"/>
+          <w:lang w:val="en-CA"/>
+        </w:rPr>
+      </w:pPr>
+      <w:r>
+        <w:rPr>
+          <w:rFonts w:ascii="Consolas" w:hAnsi="Consolas" w:cs="Consolas"/>
+          <w:color w:val="000000"/>
+          <w:sz w:val="19"/>
+          <w:szCs w:val="19"/>
+          <w:highlight w:val="white"/>
+          <w:lang w:val="en-CA"/>
+        </w:rPr>
+        <w:tab/>
+      </w:r>
+      <w:r>
+        <w:rPr>
+          <w:rFonts w:ascii="Consolas" w:hAnsi="Consolas" w:cs="Consolas"/>
+          <w:color w:val="000000"/>
+          <w:sz w:val="19"/>
+          <w:szCs w:val="19"/>
+          <w:highlight w:val="white"/>
+          <w:lang w:val="en-CA"/>
+        </w:rPr>
+        <w:tab/>
+      </w:r>
+      <w:r>
+        <w:rPr>
+          <w:rFonts w:ascii="Consolas" w:hAnsi="Consolas" w:cs="Consolas"/>
+          <w:color w:val="000000"/>
+          <w:sz w:val="19"/>
+          <w:szCs w:val="19"/>
+          <w:highlight w:val="white"/>
+          <w:lang w:val="en-CA"/>
+        </w:rPr>
+        <w:tab/>
+      </w:r>
+      <w:r>
+        <w:rPr>
+          <w:rFonts w:ascii="Consolas" w:hAnsi="Consolas" w:cs="Consolas"/>
+          <w:color w:val="000000"/>
+          <w:sz w:val="19"/>
+          <w:szCs w:val="19"/>
+          <w:highlight w:val="white"/>
+          <w:lang w:val="en-CA"/>
+        </w:rPr>
+        <w:tab/>
+        <w:t>@</w:t>
+      </w:r>
+      <w:proofErr w:type="spellStart"/>
+      <w:r>
+        <w:rPr>
+          <w:rFonts w:ascii="Consolas" w:hAnsi="Consolas" w:cs="Consolas"/>
+          <w:color w:val="000000"/>
+          <w:sz w:val="19"/>
+          <w:szCs w:val="19"/>
+          <w:highlight w:val="white"/>
+          <w:lang w:val="en-CA"/>
+        </w:rPr>
+        <w:t>ufecha</w:t>
+      </w:r>
+      <w:proofErr w:type="spellEnd"/>
+      <w:r>
+        <w:rPr>
+          <w:rFonts w:ascii="Consolas" w:hAnsi="Consolas" w:cs="Consolas"/>
+          <w:color w:val="000000"/>
+          <w:sz w:val="19"/>
+          <w:szCs w:val="19"/>
+          <w:highlight w:val="white"/>
+          <w:lang w:val="en-CA"/>
+        </w:rPr>
+        <w:t xml:space="preserve"> </w:t>
+      </w:r>
+      <w:r>
+        <w:rPr>
+          <w:rFonts w:ascii="Consolas" w:hAnsi="Consolas" w:cs="Consolas"/>
+          <w:color w:val="0000FF"/>
+          <w:sz w:val="19"/>
+          <w:szCs w:val="19"/>
+          <w:highlight w:val="white"/>
+          <w:lang w:val="en-CA"/>
+        </w:rPr>
+        <w:t>DATETIME</w:t>
+      </w:r>
+      <w:r>
+        <w:rPr>
+          <w:rFonts w:ascii="Consolas" w:hAnsi="Consolas" w:cs="Consolas"/>
+          <w:color w:val="808080"/>
+          <w:sz w:val="19"/>
+          <w:szCs w:val="19"/>
+          <w:highlight w:val="white"/>
+          <w:lang w:val="en-CA"/>
+        </w:rPr>
+        <w:t>,</w:t>
+      </w:r>
+    </w:p>
+    <w:p>
+      <w:pPr>
+        <w:autoSpaceDE w:val="0"/>
+        <w:autoSpaceDN w:val="0"/>
+        <w:adjustRightInd w:val="0"/>
+        <w:spacing w:after="0" w:line="240" w:lineRule="auto"/>
+        <w:rPr>
+          <w:rFonts w:ascii="Consolas" w:hAnsi="Consolas" w:cs="Consolas"/>
+          <w:color w:val="000000"/>
+          <w:sz w:val="19"/>
+          <w:szCs w:val="19"/>
+          <w:highlight w:val="white"/>
+          <w:lang w:val="en-CA"/>
+        </w:rPr>
+      </w:pPr>
+      <w:r>
+        <w:rPr>
+          <w:rFonts w:ascii="Consolas" w:hAnsi="Consolas" w:cs="Consolas"/>
+          <w:color w:val="000000"/>
+          <w:sz w:val="19"/>
+          <w:szCs w:val="19"/>
+          <w:highlight w:val="white"/>
+          <w:lang w:val="en-CA"/>
+        </w:rPr>
+        <w:tab/>
+      </w:r>
+      <w:r>
+        <w:rPr>
+          <w:rFonts w:ascii="Consolas" w:hAnsi="Consolas" w:cs="Consolas"/>
+          <w:color w:val="000000"/>
+          <w:sz w:val="19"/>
+          <w:szCs w:val="19"/>
+          <w:highlight w:val="white"/>
+          <w:lang w:val="en-CA"/>
+        </w:rPr>
+        <w:tab/>
+      </w:r>
+      <w:r>
+        <w:rPr>
+          <w:rFonts w:ascii="Consolas" w:hAnsi="Consolas" w:cs="Consolas"/>
+          <w:color w:val="000000"/>
+          <w:sz w:val="19"/>
+          <w:szCs w:val="19"/>
+          <w:highlight w:val="white"/>
+          <w:lang w:val="en-CA"/>
+        </w:rPr>
+        <w:tab/>
+      </w:r>
+      <w:r>
+        <w:rPr>
+          <w:rFonts w:ascii="Consolas" w:hAnsi="Consolas" w:cs="Consolas"/>
+          <w:color w:val="000000"/>
+          <w:sz w:val="19"/>
+          <w:szCs w:val="19"/>
+          <w:highlight w:val="white"/>
+          <w:lang w:val="en-CA"/>
+        </w:rPr>
+        <w:tab/>
+        <w:t>@</w:t>
+      </w:r>
+      <w:proofErr w:type="spellStart"/>
+      <w:r>
+        <w:rPr>
+          <w:rFonts w:ascii="Consolas" w:hAnsi="Consolas" w:cs="Consolas"/>
+          <w:color w:val="000000"/>
+          <w:sz w:val="19"/>
+          <w:szCs w:val="19"/>
+          <w:highlight w:val="white"/>
+          <w:lang w:val="en-CA"/>
+        </w:rPr>
+        <w:t>ucantidad</w:t>
+      </w:r>
+      <w:proofErr w:type="spellEnd"/>
+      <w:r>
+        <w:rPr>
+          <w:rFonts w:ascii="Consolas" w:hAnsi="Consolas" w:cs="Consolas"/>
+          <w:color w:val="000000"/>
+          <w:sz w:val="19"/>
+          <w:szCs w:val="19"/>
+          <w:highlight w:val="white"/>
+          <w:lang w:val="en-CA"/>
+        </w:rPr>
+        <w:t xml:space="preserve"> </w:t>
+      </w:r>
+      <w:proofErr w:type="gramStart"/>
+      <w:r>
+        <w:rPr>
+          <w:rFonts w:ascii="Consolas" w:hAnsi="Consolas" w:cs="Consolas"/>
+          <w:color w:val="0000FF"/>
+          <w:sz w:val="19"/>
+          <w:szCs w:val="19"/>
+          <w:highlight w:val="white"/>
+          <w:lang w:val="en-CA"/>
+        </w:rPr>
+        <w:t>NUMERIC</w:t>
+      </w:r>
+      <w:r>
+        <w:rPr>
+          <w:rFonts w:ascii="Consolas" w:hAnsi="Consolas" w:cs="Consolas"/>
+          <w:color w:val="808080"/>
+          <w:sz w:val="19"/>
+          <w:szCs w:val="19"/>
+          <w:highlight w:val="white"/>
+          <w:lang w:val="en-CA"/>
+        </w:rPr>
+        <w:t>(</w:t>
+      </w:r>
+      <w:proofErr w:type="gramEnd"/>
+      <w:r>
+        <w:rPr>
+          <w:rFonts w:ascii="Consolas" w:hAnsi="Consolas" w:cs="Consolas"/>
+          <w:color w:val="000000"/>
+          <w:sz w:val="19"/>
+          <w:szCs w:val="19"/>
+          <w:highlight w:val="white"/>
+          <w:lang w:val="en-CA"/>
+        </w:rPr>
+        <w:t>5</w:t>
+      </w:r>
+      <w:r>
+        <w:rPr>
+          <w:rFonts w:ascii="Consolas" w:hAnsi="Consolas" w:cs="Consolas"/>
+          <w:color w:val="808080"/>
+          <w:sz w:val="19"/>
+          <w:szCs w:val="19"/>
+          <w:highlight w:val="white"/>
+          <w:lang w:val="en-CA"/>
+        </w:rPr>
+        <w:t>,</w:t>
+      </w:r>
+      <w:r>
+        <w:rPr>
+          <w:rFonts w:ascii="Consolas" w:hAnsi="Consolas" w:cs="Consolas"/>
+          <w:color w:val="000000"/>
+          <w:sz w:val="19"/>
+          <w:szCs w:val="19"/>
+          <w:highlight w:val="white"/>
+          <w:lang w:val="en-CA"/>
+        </w:rPr>
+        <w:t>0</w:t>
+      </w:r>
+      <w:r>
+        <w:rPr>
+          <w:rFonts w:ascii="Consolas" w:hAnsi="Consolas" w:cs="Consolas"/>
+          <w:color w:val="808080"/>
+          <w:sz w:val="19"/>
+          <w:szCs w:val="19"/>
+          <w:highlight w:val="white"/>
+          <w:lang w:val="en-CA"/>
+        </w:rPr>
+        <w:t>)</w:t>
+      </w:r>
+    </w:p>
+    <w:p>
+      <w:pPr>
+        <w:autoSpaceDE w:val="0"/>
+        <w:autoSpaceDN w:val="0"/>
+        <w:adjustRightInd w:val="0"/>
+        <w:spacing w:after="0" w:line="240" w:lineRule="auto"/>
+        <w:rPr>
+          <w:rFonts w:ascii="Consolas" w:hAnsi="Consolas" w:cs="Consolas"/>
+          <w:color w:val="000000"/>
+          <w:sz w:val="19"/>
+          <w:szCs w:val="19"/>
+          <w:highlight w:val="white"/>
+          <w:lang w:val="en-CA"/>
+        </w:rPr>
+      </w:pPr>
+      <w:r>
+        <w:rPr>
+          <w:rFonts w:ascii="Consolas" w:hAnsi="Consolas" w:cs="Consolas"/>
+          <w:color w:val="000000"/>
+          <w:sz w:val="19"/>
+          <w:szCs w:val="19"/>
+          <w:highlight w:val="white"/>
+          <w:lang w:val="en-CA"/>
+        </w:rPr>
+        <w:t xml:space="preserve">            </w:t>
+      </w:r>
+      <w:r>
+        <w:rPr>
+          <w:rFonts w:ascii="Consolas" w:hAnsi="Consolas" w:cs="Consolas"/>
+          <w:color w:val="0000FF"/>
+          <w:sz w:val="19"/>
+          <w:szCs w:val="19"/>
+          <w:highlight w:val="white"/>
+          <w:lang w:val="en-CA"/>
+        </w:rPr>
+        <w:t>AS</w:t>
+      </w:r>
+    </w:p>
+    <w:p>
+      <w:pPr>
+        <w:autoSpaceDE w:val="0"/>
+        <w:autoSpaceDN w:val="0"/>
+        <w:adjustRightInd w:val="0"/>
+        <w:spacing w:after="0" w:line="240" w:lineRule="auto"/>
+        <w:rPr>
+          <w:rFonts w:ascii="Consolas" w:hAnsi="Consolas" w:cs="Consolas"/>
+          <w:color w:val="000000"/>
+          <w:sz w:val="19"/>
+          <w:szCs w:val="19"/>
+          <w:highlight w:val="white"/>
+          <w:lang w:val="en-CA"/>
+        </w:rPr>
+      </w:pPr>
+      <w:r>
+        <w:rPr>
+          <w:rFonts w:ascii="Consolas" w:hAnsi="Consolas" w:cs="Consolas"/>
+          <w:color w:val="000000"/>
+          <w:sz w:val="19"/>
+          <w:szCs w:val="19"/>
+          <w:highlight w:val="white"/>
+          <w:lang w:val="en-CA"/>
+        </w:rPr>
+        <w:t xml:space="preserve">                </w:t>
+      </w:r>
+      <w:r>
+        <w:rPr>
+          <w:rFonts w:ascii="Consolas" w:hAnsi="Consolas" w:cs="Consolas"/>
+          <w:color w:val="FF00FF"/>
+          <w:sz w:val="19"/>
+          <w:szCs w:val="19"/>
+          <w:highlight w:val="white"/>
+          <w:lang w:val="en-CA"/>
+        </w:rPr>
+        <w:t>UPDATE</w:t>
+      </w:r>
+      <w:r>
+        <w:rPr>
+          <w:rFonts w:ascii="Consolas" w:hAnsi="Consolas" w:cs="Consolas"/>
+          <w:color w:val="000000"/>
+          <w:sz w:val="19"/>
+          <w:szCs w:val="19"/>
+          <w:highlight w:val="white"/>
+          <w:lang w:val="en-CA"/>
+        </w:rPr>
+        <w:t xml:space="preserve"> </w:t>
+      </w:r>
+      <w:proofErr w:type="spellStart"/>
+      <w:r>
+        <w:rPr>
+          <w:rFonts w:ascii="Consolas" w:hAnsi="Consolas" w:cs="Consolas"/>
+          <w:color w:val="000000"/>
+          <w:sz w:val="19"/>
+          <w:szCs w:val="19"/>
+          <w:highlight w:val="white"/>
+          <w:lang w:val="en-CA"/>
+        </w:rPr>
+        <w:t>Entregan</w:t>
+      </w:r>
+      <w:proofErr w:type="spellEnd"/>
+      <w:r>
+        <w:rPr>
+          <w:rFonts w:ascii="Consolas" w:hAnsi="Consolas" w:cs="Consolas"/>
+          <w:color w:val="000000"/>
+          <w:sz w:val="19"/>
+          <w:szCs w:val="19"/>
+          <w:highlight w:val="white"/>
+          <w:lang w:val="en-CA"/>
+        </w:rPr>
+        <w:t xml:space="preserve"> </w:t>
+      </w:r>
+      <w:r>
+        <w:rPr>
+          <w:rFonts w:ascii="Consolas" w:hAnsi="Consolas" w:cs="Consolas"/>
+          <w:color w:val="0000FF"/>
+          <w:sz w:val="19"/>
+          <w:szCs w:val="19"/>
+          <w:highlight w:val="white"/>
+          <w:lang w:val="en-CA"/>
+        </w:rPr>
+        <w:t>SET</w:t>
+      </w:r>
+      <w:r>
+        <w:rPr>
+          <w:rFonts w:ascii="Consolas" w:hAnsi="Consolas" w:cs="Consolas"/>
+          <w:color w:val="000000"/>
+          <w:sz w:val="19"/>
+          <w:szCs w:val="19"/>
+          <w:highlight w:val="white"/>
+          <w:lang w:val="en-CA"/>
+        </w:rPr>
+        <w:t xml:space="preserve"> </w:t>
+      </w:r>
+      <w:proofErr w:type="spellStart"/>
+      <w:r>
+        <w:rPr>
+          <w:rFonts w:ascii="Consolas" w:hAnsi="Consolas" w:cs="Consolas"/>
+          <w:color w:val="000000"/>
+          <w:sz w:val="19"/>
+          <w:szCs w:val="19"/>
+          <w:highlight w:val="white"/>
+          <w:lang w:val="en-CA"/>
+        </w:rPr>
+        <w:t>Cantidad</w:t>
+      </w:r>
+      <w:proofErr w:type="spellEnd"/>
+      <w:r>
+        <w:rPr>
+          <w:rFonts w:ascii="Consolas" w:hAnsi="Consolas" w:cs="Consolas"/>
+          <w:color w:val="808080"/>
+          <w:sz w:val="19"/>
+          <w:szCs w:val="19"/>
+          <w:highlight w:val="white"/>
+          <w:lang w:val="en-CA"/>
+        </w:rPr>
+        <w:t>=</w:t>
+      </w:r>
+      <w:r>
+        <w:rPr>
+          <w:rFonts w:ascii="Consolas" w:hAnsi="Consolas" w:cs="Consolas"/>
+          <w:color w:val="000000"/>
+          <w:sz w:val="19"/>
+          <w:szCs w:val="19"/>
+          <w:highlight w:val="white"/>
+          <w:lang w:val="en-CA"/>
+        </w:rPr>
+        <w:t>@</w:t>
+      </w:r>
+      <w:proofErr w:type="spellStart"/>
+      <w:r>
+        <w:rPr>
+          <w:rFonts w:ascii="Consolas" w:hAnsi="Consolas" w:cs="Consolas"/>
+          <w:color w:val="000000"/>
+          <w:sz w:val="19"/>
+          <w:szCs w:val="19"/>
+          <w:highlight w:val="white"/>
+          <w:lang w:val="en-CA"/>
+        </w:rPr>
+        <w:t>ucantidad</w:t>
+      </w:r>
+      <w:proofErr w:type="spellEnd"/>
+    </w:p>
+    <w:p>
+      <w:pPr>
+        <w:autoSpaceDE w:val="0"/>
+        <w:autoSpaceDN w:val="0"/>
+        <w:adjustRightInd w:val="0"/>
+        <w:spacing w:after="0" w:line="240" w:lineRule="auto"/>
+        <w:rPr>
+          <w:rFonts w:ascii="Consolas" w:hAnsi="Consolas" w:cs="Consolas"/>
+          <w:color w:val="000000"/>
+          <w:sz w:val="19"/>
+          <w:szCs w:val="19"/>
+          <w:highlight w:val="white"/>
+          <w:lang w:val="en-CA"/>
+        </w:rPr>
+      </w:pPr>
+      <w:r>
+        <w:rPr>
+          <w:rFonts w:ascii="Consolas" w:hAnsi="Consolas" w:cs="Consolas"/>
+          <w:color w:val="000000"/>
+          <w:sz w:val="19"/>
+          <w:szCs w:val="19"/>
+          <w:highlight w:val="white"/>
+          <w:lang w:val="en-CA"/>
+        </w:rPr>
+        <w:tab/>
+      </w:r>
+      <w:r>
+        <w:rPr>
+          <w:rFonts w:ascii="Consolas" w:hAnsi="Consolas" w:cs="Consolas"/>
+          <w:color w:val="000000"/>
+          <w:sz w:val="19"/>
+          <w:szCs w:val="19"/>
+          <w:highlight w:val="white"/>
+          <w:lang w:val="en-CA"/>
+        </w:rPr>
+        <w:tab/>
+      </w:r>
+      <w:r>
+        <w:rPr>
+          <w:rFonts w:ascii="Consolas" w:hAnsi="Consolas" w:cs="Consolas"/>
+          <w:color w:val="000000"/>
+          <w:sz w:val="19"/>
+          <w:szCs w:val="19"/>
+          <w:highlight w:val="white"/>
+          <w:lang w:val="en-CA"/>
+        </w:rPr>
+        <w:tab/>
+      </w:r>
+      <w:r>
+        <w:rPr>
+          <w:rFonts w:ascii="Consolas" w:hAnsi="Consolas" w:cs="Consolas"/>
+          <w:color w:val="000000"/>
+          <w:sz w:val="19"/>
+          <w:szCs w:val="19"/>
+          <w:highlight w:val="white"/>
+          <w:lang w:val="en-CA"/>
+        </w:rPr>
+        <w:tab/>
+      </w:r>
+      <w:r>
+        <w:rPr>
+          <w:rFonts w:ascii="Consolas" w:hAnsi="Consolas" w:cs="Consolas"/>
+          <w:color w:val="0000FF"/>
+          <w:sz w:val="19"/>
+          <w:szCs w:val="19"/>
+          <w:highlight w:val="white"/>
+          <w:lang w:val="en-CA"/>
+        </w:rPr>
+        <w:t>WHERE</w:t>
+      </w:r>
+      <w:r>
+        <w:rPr>
+          <w:rFonts w:ascii="Consolas" w:hAnsi="Consolas" w:cs="Consolas"/>
+          <w:color w:val="000000"/>
+          <w:sz w:val="19"/>
+          <w:szCs w:val="19"/>
+          <w:highlight w:val="white"/>
+          <w:lang w:val="en-CA"/>
+        </w:rPr>
+        <w:t xml:space="preserve"> Clave</w:t>
+      </w:r>
+      <w:r>
+        <w:rPr>
+          <w:rFonts w:ascii="Consolas" w:hAnsi="Consolas" w:cs="Consolas"/>
+          <w:color w:val="808080"/>
+          <w:sz w:val="19"/>
+          <w:szCs w:val="19"/>
+          <w:highlight w:val="white"/>
+          <w:lang w:val="en-CA"/>
+        </w:rPr>
+        <w:t>=</w:t>
+      </w:r>
+      <w:r>
+        <w:rPr>
+          <w:rFonts w:ascii="Consolas" w:hAnsi="Consolas" w:cs="Consolas"/>
+          <w:color w:val="000000"/>
+          <w:sz w:val="19"/>
+          <w:szCs w:val="19"/>
+          <w:highlight w:val="white"/>
+          <w:lang w:val="en-CA"/>
+        </w:rPr>
+        <w:t>@</w:t>
+      </w:r>
+      <w:proofErr w:type="spellStart"/>
+      <w:r>
+        <w:rPr>
+          <w:rFonts w:ascii="Consolas" w:hAnsi="Consolas" w:cs="Consolas"/>
+          <w:color w:val="000000"/>
+          <w:sz w:val="19"/>
+          <w:szCs w:val="19"/>
+          <w:highlight w:val="white"/>
+          <w:lang w:val="en-CA"/>
+        </w:rPr>
+        <w:t>uclave</w:t>
+      </w:r>
+      <w:proofErr w:type="spellEnd"/>
+    </w:p>
+    <w:p>
+      <w:pPr>
+        <w:autoSpaceDE w:val="0"/>
+        <w:autoSpaceDN w:val="0"/>
+        <w:adjustRightInd w:val="0"/>
+        <w:spacing w:after="0" w:line="240" w:lineRule="auto"/>
+        <w:rPr>
+          <w:rFonts w:ascii="Consolas" w:hAnsi="Consolas" w:cs="Consolas"/>
+          <w:color w:val="000000"/>
+          <w:sz w:val="19"/>
+          <w:szCs w:val="19"/>
+          <w:highlight w:val="white"/>
+          <w:lang w:val="en-CA"/>
+        </w:rPr>
+      </w:pPr>
+      <w:r>
+        <w:rPr>
+          <w:rFonts w:ascii="Consolas" w:hAnsi="Consolas" w:cs="Consolas"/>
+          <w:color w:val="000000"/>
+          <w:sz w:val="19"/>
+          <w:szCs w:val="19"/>
+          <w:highlight w:val="white"/>
+          <w:lang w:val="en-CA"/>
+        </w:rPr>
+        <w:tab/>
+      </w:r>
+      <w:r>
+        <w:rPr>
+          <w:rFonts w:ascii="Consolas" w:hAnsi="Consolas" w:cs="Consolas"/>
+          <w:color w:val="000000"/>
+          <w:sz w:val="19"/>
+          <w:szCs w:val="19"/>
+          <w:highlight w:val="white"/>
+          <w:lang w:val="en-CA"/>
+        </w:rPr>
+        <w:tab/>
+      </w:r>
+      <w:r>
+        <w:rPr>
+          <w:rFonts w:ascii="Consolas" w:hAnsi="Consolas" w:cs="Consolas"/>
+          <w:color w:val="000000"/>
+          <w:sz w:val="19"/>
+          <w:szCs w:val="19"/>
+          <w:highlight w:val="white"/>
+          <w:lang w:val="en-CA"/>
+        </w:rPr>
+        <w:tab/>
+      </w:r>
+      <w:r>
+        <w:rPr>
+          <w:rFonts w:ascii="Consolas" w:hAnsi="Consolas" w:cs="Consolas"/>
+          <w:color w:val="000000"/>
+          <w:sz w:val="19"/>
+          <w:szCs w:val="19"/>
+          <w:highlight w:val="white"/>
+          <w:lang w:val="en-CA"/>
+        </w:rPr>
+        <w:tab/>
+      </w:r>
+      <w:r>
+        <w:rPr>
+          <w:rFonts w:ascii="Consolas" w:hAnsi="Consolas" w:cs="Consolas"/>
+          <w:color w:val="808080"/>
+          <w:sz w:val="19"/>
+          <w:szCs w:val="19"/>
+          <w:highlight w:val="white"/>
+          <w:lang w:val="en-CA"/>
+        </w:rPr>
+        <w:t>AND</w:t>
+      </w:r>
+      <w:r>
+        <w:rPr>
+          <w:rFonts w:ascii="Consolas" w:hAnsi="Consolas" w:cs="Consolas"/>
+          <w:color w:val="000000"/>
+          <w:sz w:val="19"/>
+          <w:szCs w:val="19"/>
+          <w:highlight w:val="white"/>
+          <w:lang w:val="en-CA"/>
+        </w:rPr>
+        <w:t xml:space="preserve"> </w:t>
+      </w:r>
+      <w:proofErr w:type="spellStart"/>
+      <w:r>
+        <w:rPr>
+          <w:rFonts w:ascii="Consolas" w:hAnsi="Consolas" w:cs="Consolas"/>
+          <w:color w:val="000000"/>
+          <w:sz w:val="19"/>
+          <w:szCs w:val="19"/>
+          <w:highlight w:val="white"/>
+          <w:lang w:val="en-CA"/>
+        </w:rPr>
+        <w:t>Numero</w:t>
+      </w:r>
+      <w:proofErr w:type="spellEnd"/>
+      <w:r>
+        <w:rPr>
+          <w:rFonts w:ascii="Consolas" w:hAnsi="Consolas" w:cs="Consolas"/>
+          <w:color w:val="808080"/>
+          <w:sz w:val="19"/>
+          <w:szCs w:val="19"/>
+          <w:highlight w:val="white"/>
+          <w:lang w:val="en-CA"/>
+        </w:rPr>
+        <w:t>=</w:t>
+      </w:r>
+      <w:r>
+        <w:rPr>
+          <w:rFonts w:ascii="Consolas" w:hAnsi="Consolas" w:cs="Consolas"/>
+          <w:color w:val="000000"/>
+          <w:sz w:val="19"/>
+          <w:szCs w:val="19"/>
+          <w:highlight w:val="white"/>
+          <w:lang w:val="en-CA"/>
+        </w:rPr>
+        <w:t>@</w:t>
+      </w:r>
+      <w:proofErr w:type="spellStart"/>
+      <w:r>
+        <w:rPr>
+          <w:rFonts w:ascii="Consolas" w:hAnsi="Consolas" w:cs="Consolas"/>
+          <w:color w:val="000000"/>
+          <w:sz w:val="19"/>
+          <w:szCs w:val="19"/>
+          <w:highlight w:val="white"/>
+          <w:lang w:val="en-CA"/>
+        </w:rPr>
+        <w:t>unumero</w:t>
+      </w:r>
+      <w:proofErr w:type="spellEnd"/>
+    </w:p>
+    <w:p>
+      <w:pPr>
+        <w:autoSpaceDE w:val="0"/>
+        <w:autoSpaceDN w:val="0"/>
+        <w:adjustRightInd w:val="0"/>
+        <w:spacing w:after="0" w:line="240" w:lineRule="auto"/>
+        <w:rPr>
+          <w:rFonts w:ascii="Consolas" w:hAnsi="Consolas" w:cs="Consolas"/>
+          <w:color w:val="000000"/>
+          <w:sz w:val="19"/>
+          <w:szCs w:val="19"/>
+          <w:highlight w:val="white"/>
+          <w:lang w:val="en-CA"/>
+        </w:rPr>
+      </w:pPr>
+      <w:r>
+        <w:rPr>
+          <w:rFonts w:ascii="Consolas" w:hAnsi="Consolas" w:cs="Consolas"/>
+          <w:color w:val="000000"/>
+          <w:sz w:val="19"/>
+          <w:szCs w:val="19"/>
+          <w:highlight w:val="white"/>
+          <w:lang w:val="en-CA"/>
+        </w:rPr>
+        <w:tab/>
+      </w:r>
+      <w:r>
+        <w:rPr>
+          <w:rFonts w:ascii="Consolas" w:hAnsi="Consolas" w:cs="Consolas"/>
+          <w:color w:val="000000"/>
+          <w:sz w:val="19"/>
+          <w:szCs w:val="19"/>
+          <w:highlight w:val="white"/>
+          <w:lang w:val="en-CA"/>
+        </w:rPr>
+        <w:tab/>
+      </w:r>
+      <w:r>
+        <w:rPr>
+          <w:rFonts w:ascii="Consolas" w:hAnsi="Consolas" w:cs="Consolas"/>
+          <w:color w:val="000000"/>
+          <w:sz w:val="19"/>
+          <w:szCs w:val="19"/>
+          <w:highlight w:val="white"/>
+          <w:lang w:val="en-CA"/>
+        </w:rPr>
+        <w:tab/>
+      </w:r>
+      <w:r>
+        <w:rPr>
+          <w:rFonts w:ascii="Consolas" w:hAnsi="Consolas" w:cs="Consolas"/>
+          <w:color w:val="000000"/>
+          <w:sz w:val="19"/>
+          <w:szCs w:val="19"/>
+          <w:highlight w:val="white"/>
+          <w:lang w:val="en-CA"/>
+        </w:rPr>
+        <w:tab/>
+      </w:r>
+      <w:r>
+        <w:rPr>
+          <w:rFonts w:ascii="Consolas" w:hAnsi="Consolas" w:cs="Consolas"/>
+          <w:color w:val="808080"/>
+          <w:sz w:val="19"/>
+          <w:szCs w:val="19"/>
+          <w:highlight w:val="white"/>
+          <w:lang w:val="en-CA"/>
+        </w:rPr>
+        <w:t>AND</w:t>
+      </w:r>
+      <w:r>
+        <w:rPr>
+          <w:rFonts w:ascii="Consolas" w:hAnsi="Consolas" w:cs="Consolas"/>
+          <w:color w:val="000000"/>
+          <w:sz w:val="19"/>
+          <w:szCs w:val="19"/>
+          <w:highlight w:val="white"/>
+          <w:lang w:val="en-CA"/>
+        </w:rPr>
+        <w:t xml:space="preserve"> RFC</w:t>
+      </w:r>
+      <w:r>
+        <w:rPr>
+          <w:rFonts w:ascii="Consolas" w:hAnsi="Consolas" w:cs="Consolas"/>
+          <w:color w:val="808080"/>
+          <w:sz w:val="19"/>
+          <w:szCs w:val="19"/>
+          <w:highlight w:val="white"/>
+          <w:lang w:val="en-CA"/>
+        </w:rPr>
+        <w:t>=</w:t>
+      </w:r>
+      <w:r>
+        <w:rPr>
+          <w:rFonts w:ascii="Consolas" w:hAnsi="Consolas" w:cs="Consolas"/>
+          <w:color w:val="000000"/>
+          <w:sz w:val="19"/>
+          <w:szCs w:val="19"/>
+          <w:highlight w:val="white"/>
+          <w:lang w:val="en-CA"/>
+        </w:rPr>
+        <w:t>@</w:t>
+      </w:r>
+      <w:proofErr w:type="spellStart"/>
+      <w:r>
+        <w:rPr>
+          <w:rFonts w:ascii="Consolas" w:hAnsi="Consolas" w:cs="Consolas"/>
+          <w:color w:val="000000"/>
+          <w:sz w:val="19"/>
+          <w:szCs w:val="19"/>
+          <w:highlight w:val="white"/>
+          <w:lang w:val="en-CA"/>
+        </w:rPr>
+        <w:t>urfc</w:t>
+      </w:r>
+      <w:proofErr w:type="spellEnd"/>
+    </w:p>
+    <w:p>
+      <w:pPr>
+        <w:autoSpaceDE w:val="0"/>
+        <w:autoSpaceDN w:val="0"/>
+        <w:adjustRightInd w:val="0"/>
+        <w:spacing w:after="0" w:line="240" w:lineRule="auto"/>
+        <w:rPr>
+          <w:rFonts w:ascii="Consolas" w:hAnsi="Consolas" w:cs="Consolas"/>
+          <w:color w:val="000000"/>
+          <w:sz w:val="19"/>
+          <w:szCs w:val="19"/>
+          <w:highlight w:val="white"/>
+          <w:lang w:val="en-CA"/>
+        </w:rPr>
+      </w:pPr>
+      <w:r>
+        <w:rPr>
+          <w:rFonts w:ascii="Consolas" w:hAnsi="Consolas" w:cs="Consolas"/>
+          <w:color w:val="000000"/>
+          <w:sz w:val="19"/>
+          <w:szCs w:val="19"/>
+          <w:highlight w:val="white"/>
+          <w:lang w:val="en-CA"/>
+        </w:rPr>
+        <w:tab/>
+      </w:r>
+      <w:r>
+        <w:rPr>
+          <w:rFonts w:ascii="Consolas" w:hAnsi="Consolas" w:cs="Consolas"/>
+          <w:color w:val="000000"/>
+          <w:sz w:val="19"/>
+          <w:szCs w:val="19"/>
+          <w:highlight w:val="white"/>
+          <w:lang w:val="en-CA"/>
+        </w:rPr>
+        <w:tab/>
+      </w:r>
+      <w:r>
+        <w:rPr>
+          <w:rFonts w:ascii="Consolas" w:hAnsi="Consolas" w:cs="Consolas"/>
+          <w:color w:val="000000"/>
+          <w:sz w:val="19"/>
+          <w:szCs w:val="19"/>
+          <w:highlight w:val="white"/>
+          <w:lang w:val="en-CA"/>
+        </w:rPr>
+        <w:tab/>
+      </w:r>
+      <w:r>
+        <w:rPr>
+          <w:rFonts w:ascii="Consolas" w:hAnsi="Consolas" w:cs="Consolas"/>
+          <w:color w:val="000000"/>
+          <w:sz w:val="19"/>
+          <w:szCs w:val="19"/>
+          <w:highlight w:val="white"/>
+          <w:lang w:val="en-CA"/>
+        </w:rPr>
+        <w:tab/>
+      </w:r>
+      <w:r>
+        <w:rPr>
+          <w:rFonts w:ascii="Consolas" w:hAnsi="Consolas" w:cs="Consolas"/>
+          <w:color w:val="808080"/>
+          <w:sz w:val="19"/>
+          <w:szCs w:val="19"/>
+          <w:highlight w:val="white"/>
+          <w:lang w:val="en-CA"/>
+        </w:rPr>
+        <w:t>AND</w:t>
+      </w:r>
+      <w:r>
+        <w:rPr>
+          <w:rFonts w:ascii="Consolas" w:hAnsi="Consolas" w:cs="Consolas"/>
+          <w:color w:val="000000"/>
+          <w:sz w:val="19"/>
+          <w:szCs w:val="19"/>
+          <w:highlight w:val="white"/>
+          <w:lang w:val="en-CA"/>
+        </w:rPr>
+        <w:t xml:space="preserve"> </w:t>
+      </w:r>
+      <w:proofErr w:type="spellStart"/>
+      <w:r>
+        <w:rPr>
+          <w:rFonts w:ascii="Consolas" w:hAnsi="Consolas" w:cs="Consolas"/>
+          <w:color w:val="000000"/>
+          <w:sz w:val="19"/>
+          <w:szCs w:val="19"/>
+          <w:highlight w:val="white"/>
+          <w:lang w:val="en-CA"/>
+        </w:rPr>
+        <w:t>Fecha</w:t>
+      </w:r>
+      <w:proofErr w:type="spellEnd"/>
+      <w:r>
+        <w:rPr>
+          <w:rFonts w:ascii="Consolas" w:hAnsi="Consolas" w:cs="Consolas"/>
+          <w:color w:val="808080"/>
+          <w:sz w:val="19"/>
+          <w:szCs w:val="19"/>
+          <w:highlight w:val="white"/>
+          <w:lang w:val="en-CA"/>
+        </w:rPr>
+        <w:t>=</w:t>
+      </w:r>
+      <w:r>
+        <w:rPr>
+          <w:rFonts w:ascii="Consolas" w:hAnsi="Consolas" w:cs="Consolas"/>
+          <w:color w:val="000000"/>
+          <w:sz w:val="19"/>
+          <w:szCs w:val="19"/>
+          <w:highlight w:val="white"/>
+          <w:lang w:val="en-CA"/>
+        </w:rPr>
+        <w:t>@</w:t>
+      </w:r>
+      <w:proofErr w:type="spellStart"/>
+      <w:r>
+        <w:rPr>
+          <w:rFonts w:ascii="Consolas" w:hAnsi="Consolas" w:cs="Consolas"/>
+          <w:color w:val="000000"/>
+          <w:sz w:val="19"/>
+          <w:szCs w:val="19"/>
+          <w:highlight w:val="white"/>
+          <w:lang w:val="en-CA"/>
+        </w:rPr>
+        <w:t>ufecha</w:t>
+      </w:r>
+      <w:proofErr w:type="spellEnd"/>
+    </w:p>
+    <w:p>
+      <w:pPr>
+        <w:autoSpaceDE w:val="0"/>
+        <w:autoSpaceDN w:val="0"/>
+        <w:adjustRightInd w:val="0"/>
+        <w:spacing w:after="0" w:line="240" w:lineRule="auto"/>
+        <w:rPr>
+          <w:rFonts w:ascii="Consolas" w:hAnsi="Consolas" w:cs="Consolas"/>
+          <w:color w:val="000000"/>
+          <w:sz w:val="19"/>
+          <w:szCs w:val="19"/>
+          <w:highlight w:val="white"/>
+          <w:lang w:val="en-CA"/>
+        </w:rPr>
+      </w:pPr>
+      <w:r>
+        <w:rPr>
+          <w:rFonts w:ascii="Consolas" w:hAnsi="Consolas" w:cs="Consolas"/>
+          <w:color w:val="000000"/>
+          <w:sz w:val="19"/>
+          <w:szCs w:val="19"/>
+          <w:highlight w:val="white"/>
+          <w:lang w:val="en-CA"/>
+        </w:rPr>
+        <w:t xml:space="preserve">            </w:t>
+      </w:r>
+      <w:r>
+        <w:rPr>
+          <w:rFonts w:ascii="Consolas" w:hAnsi="Consolas" w:cs="Consolas"/>
+          <w:color w:val="0000FF"/>
+          <w:sz w:val="19"/>
+          <w:szCs w:val="19"/>
+          <w:highlight w:val="white"/>
+          <w:lang w:val="en-CA"/>
+        </w:rPr>
+        <w:t>GO</w:t>
+      </w:r>
+    </w:p>
+    <w:p>
+      <w:pPr>
+        <w:spacing w:line="360" w:lineRule="auto"/>
+        <w:rPr>
+          <w:lang w:val="en-CA"/>
+        </w:rPr>
+      </w:pPr>
+    </w:p>
+    <w:p>
+      <w:pPr>
+        <w:autoSpaceDE w:val="0"/>
+        <w:autoSpaceDN w:val="0"/>
+        <w:adjustRightInd w:val="0"/>
+        <w:spacing w:after="0" w:line="240" w:lineRule="auto"/>
+        <w:rPr>
+          <w:rFonts w:ascii="Consolas" w:hAnsi="Consolas" w:cs="Consolas"/>
+          <w:color w:val="000000"/>
+          <w:sz w:val="19"/>
+          <w:szCs w:val="19"/>
+          <w:highlight w:val="white"/>
+          <w:lang w:val="en-CA"/>
+        </w:rPr>
+      </w:pPr>
+      <w:r>
+        <w:rPr>
+          <w:rFonts w:ascii="Consolas" w:hAnsi="Consolas" w:cs="Consolas"/>
+          <w:color w:val="0000FF"/>
+          <w:sz w:val="19"/>
+          <w:szCs w:val="19"/>
+          <w:highlight w:val="white"/>
+          <w:lang w:val="en-CA"/>
+        </w:rPr>
+        <w:t>IF</w:t>
+      </w:r>
+      <w:r>
+        <w:rPr>
+          <w:rFonts w:ascii="Consolas" w:hAnsi="Consolas" w:cs="Consolas"/>
+          <w:color w:val="000000"/>
+          <w:sz w:val="19"/>
+          <w:szCs w:val="19"/>
+          <w:highlight w:val="white"/>
+          <w:lang w:val="en-CA"/>
+        </w:rPr>
+        <w:t xml:space="preserve"> </w:t>
+      </w:r>
+      <w:r>
+        <w:rPr>
+          <w:rFonts w:ascii="Consolas" w:hAnsi="Consolas" w:cs="Consolas"/>
+          <w:color w:val="808080"/>
+          <w:sz w:val="19"/>
+          <w:szCs w:val="19"/>
+          <w:highlight w:val="white"/>
+          <w:lang w:val="en-CA"/>
+        </w:rPr>
+        <w:t>EXISTS</w:t>
+      </w:r>
+      <w:r>
+        <w:rPr>
+          <w:rFonts w:ascii="Consolas" w:hAnsi="Consolas" w:cs="Consolas"/>
+          <w:color w:val="0000FF"/>
+          <w:sz w:val="19"/>
+          <w:szCs w:val="19"/>
+          <w:highlight w:val="white"/>
+          <w:lang w:val="en-CA"/>
+        </w:rPr>
+        <w:t xml:space="preserve"> </w:t>
+      </w:r>
+      <w:r>
+        <w:rPr>
+          <w:rFonts w:ascii="Consolas" w:hAnsi="Consolas" w:cs="Consolas"/>
+          <w:color w:val="808080"/>
+          <w:sz w:val="19"/>
+          <w:szCs w:val="19"/>
+          <w:highlight w:val="white"/>
+          <w:lang w:val="en-CA"/>
+        </w:rPr>
+        <w:t>(</w:t>
+      </w:r>
+      <w:r>
+        <w:rPr>
+          <w:rFonts w:ascii="Consolas" w:hAnsi="Consolas" w:cs="Consolas"/>
+          <w:color w:val="0000FF"/>
+          <w:sz w:val="19"/>
+          <w:szCs w:val="19"/>
+          <w:highlight w:val="white"/>
+          <w:lang w:val="en-CA"/>
+        </w:rPr>
+        <w:t>SELECT</w:t>
+      </w:r>
+      <w:r>
+        <w:rPr>
+          <w:rFonts w:ascii="Consolas" w:hAnsi="Consolas" w:cs="Consolas"/>
+          <w:color w:val="000000"/>
+          <w:sz w:val="19"/>
+          <w:szCs w:val="19"/>
+          <w:highlight w:val="white"/>
+          <w:lang w:val="en-CA"/>
+        </w:rPr>
+        <w:t xml:space="preserve"> </w:t>
+      </w:r>
+      <w:r>
+        <w:rPr>
+          <w:rFonts w:ascii="Consolas" w:hAnsi="Consolas" w:cs="Consolas"/>
+          <w:color w:val="0000FF"/>
+          <w:sz w:val="19"/>
+          <w:szCs w:val="19"/>
+          <w:highlight w:val="white"/>
+          <w:lang w:val="en-CA"/>
+        </w:rPr>
+        <w:t>name</w:t>
+      </w:r>
+      <w:r>
+        <w:rPr>
+          <w:rFonts w:ascii="Consolas" w:hAnsi="Consolas" w:cs="Consolas"/>
+          <w:color w:val="000000"/>
+          <w:sz w:val="19"/>
+          <w:szCs w:val="19"/>
+          <w:highlight w:val="white"/>
+          <w:lang w:val="en-CA"/>
+        </w:rPr>
+        <w:t xml:space="preserve"> </w:t>
+      </w:r>
+      <w:r>
+        <w:rPr>
+          <w:rFonts w:ascii="Consolas" w:hAnsi="Consolas" w:cs="Consolas"/>
+          <w:color w:val="0000FF"/>
+          <w:sz w:val="19"/>
+          <w:szCs w:val="19"/>
+          <w:highlight w:val="white"/>
+          <w:lang w:val="en-CA"/>
+        </w:rPr>
+        <w:t>FROM</w:t>
+      </w:r>
+      <w:r>
+        <w:rPr>
+          <w:rFonts w:ascii="Consolas" w:hAnsi="Consolas" w:cs="Consolas"/>
+          <w:color w:val="000000"/>
+          <w:sz w:val="19"/>
+          <w:szCs w:val="19"/>
+          <w:highlight w:val="white"/>
+          <w:lang w:val="en-CA"/>
+        </w:rPr>
+        <w:t xml:space="preserve"> </w:t>
+      </w:r>
+      <w:proofErr w:type="spellStart"/>
+      <w:r>
+        <w:rPr>
+          <w:rFonts w:ascii="Consolas" w:hAnsi="Consolas" w:cs="Consolas"/>
+          <w:color w:val="00FF00"/>
+          <w:sz w:val="19"/>
+          <w:szCs w:val="19"/>
+          <w:highlight w:val="white"/>
+          <w:lang w:val="en-CA"/>
+        </w:rPr>
+        <w:t>sysobjects</w:t>
+      </w:r>
+      <w:proofErr w:type="spellEnd"/>
+      <w:r>
+        <w:rPr>
+          <w:rFonts w:ascii="Consolas" w:hAnsi="Consolas" w:cs="Consolas"/>
+          <w:color w:val="000000"/>
+          <w:sz w:val="19"/>
+          <w:szCs w:val="19"/>
+          <w:highlight w:val="white"/>
+          <w:lang w:val="en-CA"/>
+        </w:rPr>
+        <w:t xml:space="preserve"> </w:t>
+      </w:r>
+    </w:p>
+    <w:p>
+      <w:pPr>
+        <w:autoSpaceDE w:val="0"/>
+        <w:autoSpaceDN w:val="0"/>
+        <w:adjustRightInd w:val="0"/>
+        <w:spacing w:after="0" w:line="240" w:lineRule="auto"/>
+        <w:rPr>
+          <w:rFonts w:ascii="Consolas" w:hAnsi="Consolas" w:cs="Consolas"/>
+          <w:color w:val="000000"/>
+          <w:sz w:val="19"/>
+          <w:szCs w:val="19"/>
+          <w:highlight w:val="white"/>
+          <w:lang w:val="en-CA"/>
+        </w:rPr>
+      </w:pPr>
+      <w:r>
+        <w:rPr>
+          <w:rFonts w:ascii="Consolas" w:hAnsi="Consolas" w:cs="Consolas"/>
+          <w:color w:val="000000"/>
+          <w:sz w:val="19"/>
+          <w:szCs w:val="19"/>
+          <w:highlight w:val="white"/>
+          <w:lang w:val="en-CA"/>
+        </w:rPr>
+        <w:t xml:space="preserve">                       </w:t>
+      </w:r>
+      <w:r>
+        <w:rPr>
+          <w:rFonts w:ascii="Consolas" w:hAnsi="Consolas" w:cs="Consolas"/>
+          <w:color w:val="0000FF"/>
+          <w:sz w:val="19"/>
+          <w:szCs w:val="19"/>
+          <w:highlight w:val="white"/>
+          <w:lang w:val="en-CA"/>
+        </w:rPr>
+        <w:t>WHERE</w:t>
+      </w:r>
+      <w:r>
+        <w:rPr>
+          <w:rFonts w:ascii="Consolas" w:hAnsi="Consolas" w:cs="Consolas"/>
+          <w:color w:val="000000"/>
+          <w:sz w:val="19"/>
+          <w:szCs w:val="19"/>
+          <w:highlight w:val="white"/>
+          <w:lang w:val="en-CA"/>
+        </w:rPr>
+        <w:t xml:space="preserve"> </w:t>
+      </w:r>
+      <w:r>
+        <w:rPr>
+          <w:rFonts w:ascii="Consolas" w:hAnsi="Consolas" w:cs="Consolas"/>
+          <w:color w:val="0000FF"/>
+          <w:sz w:val="19"/>
+          <w:szCs w:val="19"/>
+          <w:highlight w:val="white"/>
+          <w:lang w:val="en-CA"/>
+        </w:rPr>
+        <w:t>name</w:t>
+      </w:r>
+      <w:r>
+        <w:rPr>
+          <w:rFonts w:ascii="Consolas" w:hAnsi="Consolas" w:cs="Consolas"/>
+          <w:color w:val="000000"/>
+          <w:sz w:val="19"/>
+          <w:szCs w:val="19"/>
+          <w:highlight w:val="white"/>
+          <w:lang w:val="en-CA"/>
+        </w:rPr>
+        <w:t xml:space="preserve"> </w:t>
+      </w:r>
+      <w:r>
+        <w:rPr>
+          <w:rFonts w:ascii="Consolas" w:hAnsi="Consolas" w:cs="Consolas"/>
+          <w:color w:val="808080"/>
+          <w:sz w:val="19"/>
+          <w:szCs w:val="19"/>
+          <w:highlight w:val="white"/>
+          <w:lang w:val="en-CA"/>
+        </w:rPr>
+        <w:t>=</w:t>
+      </w:r>
+      <w:r>
+        <w:rPr>
+          <w:rFonts w:ascii="Consolas" w:hAnsi="Consolas" w:cs="Consolas"/>
+          <w:color w:val="000000"/>
+          <w:sz w:val="19"/>
+          <w:szCs w:val="19"/>
+          <w:highlight w:val="white"/>
+          <w:lang w:val="en-CA"/>
+        </w:rPr>
+        <w:t xml:space="preserve"> </w:t>
+      </w:r>
+      <w:r>
+        <w:rPr>
+          <w:rFonts w:ascii="Consolas" w:hAnsi="Consolas" w:cs="Consolas"/>
+          <w:color w:val="FF0000"/>
+          <w:sz w:val="19"/>
+          <w:szCs w:val="19"/>
+          <w:highlight w:val="white"/>
+          <w:lang w:val="en-CA"/>
+        </w:rPr>
+        <w:t>'</w:t>
+      </w:r>
+      <w:proofErr w:type="spellStart"/>
+      <w:r>
+        <w:rPr>
+          <w:rFonts w:ascii="Consolas" w:hAnsi="Consolas" w:cs="Consolas"/>
+          <w:color w:val="FF0000"/>
+          <w:sz w:val="19"/>
+          <w:szCs w:val="19"/>
+          <w:highlight w:val="white"/>
+          <w:lang w:val="en-CA"/>
+        </w:rPr>
+        <w:t>eliminaEntregan</w:t>
+      </w:r>
+      <w:proofErr w:type="spellEnd"/>
+      <w:r>
+        <w:rPr>
+          <w:rFonts w:ascii="Consolas" w:hAnsi="Consolas" w:cs="Consolas"/>
+          <w:color w:val="FF0000"/>
+          <w:sz w:val="19"/>
+          <w:szCs w:val="19"/>
+          <w:highlight w:val="white"/>
+          <w:lang w:val="en-CA"/>
+        </w:rPr>
+        <w:t>'</w:t>
+      </w:r>
+      <w:r>
+        <w:rPr>
+          <w:rFonts w:ascii="Consolas" w:hAnsi="Consolas" w:cs="Consolas"/>
+          <w:color w:val="000000"/>
+          <w:sz w:val="19"/>
+          <w:szCs w:val="19"/>
+          <w:highlight w:val="white"/>
+          <w:lang w:val="en-CA"/>
+        </w:rPr>
+        <w:t xml:space="preserve"> </w:t>
+      </w:r>
+      <w:r>
+        <w:rPr>
+          <w:rFonts w:ascii="Consolas" w:hAnsi="Consolas" w:cs="Consolas"/>
+          <w:color w:val="808080"/>
+          <w:sz w:val="19"/>
+          <w:szCs w:val="19"/>
+          <w:highlight w:val="white"/>
+          <w:lang w:val="en-CA"/>
+        </w:rPr>
+        <w:t>AND</w:t>
+      </w:r>
+      <w:r>
+        <w:rPr>
+          <w:rFonts w:ascii="Consolas" w:hAnsi="Consolas" w:cs="Consolas"/>
+          <w:color w:val="000000"/>
+          <w:sz w:val="19"/>
+          <w:szCs w:val="19"/>
+          <w:highlight w:val="white"/>
+          <w:lang w:val="en-CA"/>
+        </w:rPr>
+        <w:t xml:space="preserve"> </w:t>
+      </w:r>
+      <w:r>
+        <w:rPr>
+          <w:rFonts w:ascii="Consolas" w:hAnsi="Consolas" w:cs="Consolas"/>
+          <w:color w:val="0000FF"/>
+          <w:sz w:val="19"/>
+          <w:szCs w:val="19"/>
+          <w:highlight w:val="white"/>
+          <w:lang w:val="en-CA"/>
+        </w:rPr>
+        <w:t>type</w:t>
+      </w:r>
+      <w:r>
+        <w:rPr>
+          <w:rFonts w:ascii="Consolas" w:hAnsi="Consolas" w:cs="Consolas"/>
+          <w:color w:val="000000"/>
+          <w:sz w:val="19"/>
+          <w:szCs w:val="19"/>
+          <w:highlight w:val="white"/>
+          <w:lang w:val="en-CA"/>
+        </w:rPr>
+        <w:t xml:space="preserve"> </w:t>
+      </w:r>
+      <w:r>
+        <w:rPr>
+          <w:rFonts w:ascii="Consolas" w:hAnsi="Consolas" w:cs="Consolas"/>
+          <w:color w:val="808080"/>
+          <w:sz w:val="19"/>
+          <w:szCs w:val="19"/>
+          <w:highlight w:val="white"/>
+          <w:lang w:val="en-CA"/>
+        </w:rPr>
+        <w:t>=</w:t>
+      </w:r>
+      <w:r>
+        <w:rPr>
+          <w:rFonts w:ascii="Consolas" w:hAnsi="Consolas" w:cs="Consolas"/>
+          <w:color w:val="000000"/>
+          <w:sz w:val="19"/>
+          <w:szCs w:val="19"/>
+          <w:highlight w:val="white"/>
+          <w:lang w:val="en-CA"/>
+        </w:rPr>
+        <w:t xml:space="preserve"> </w:t>
+      </w:r>
+      <w:r>
+        <w:rPr>
+          <w:rFonts w:ascii="Consolas" w:hAnsi="Consolas" w:cs="Consolas"/>
+          <w:color w:val="FF0000"/>
+          <w:sz w:val="19"/>
+          <w:szCs w:val="19"/>
+          <w:highlight w:val="white"/>
+          <w:lang w:val="en-CA"/>
+        </w:rPr>
+        <w:t>'P'</w:t>
+      </w:r>
+      <w:r>
+        <w:rPr>
+          <w:rFonts w:ascii="Consolas" w:hAnsi="Consolas" w:cs="Consolas"/>
+          <w:color w:val="808080"/>
+          <w:sz w:val="19"/>
+          <w:szCs w:val="19"/>
+          <w:highlight w:val="white"/>
+          <w:lang w:val="en-CA"/>
+        </w:rPr>
+        <w:t>)</w:t>
+      </w:r>
+    </w:p>
+    <w:p>
+      <w:pPr>
+        <w:autoSpaceDE w:val="0"/>
+        <w:autoSpaceDN w:val="0"/>
+        <w:adjustRightInd w:val="0"/>
+        <w:spacing w:after="0" w:line="240" w:lineRule="auto"/>
+        <w:rPr>
+          <w:rFonts w:ascii="Consolas" w:hAnsi="Consolas" w:cs="Consolas"/>
+          <w:color w:val="000000"/>
+          <w:sz w:val="19"/>
+          <w:szCs w:val="19"/>
+          <w:highlight w:val="white"/>
+          <w:lang w:val="en-CA"/>
+        </w:rPr>
+      </w:pPr>
+      <w:r>
+        <w:rPr>
+          <w:rFonts w:ascii="Consolas" w:hAnsi="Consolas" w:cs="Consolas"/>
+          <w:color w:val="000000"/>
+          <w:sz w:val="19"/>
+          <w:szCs w:val="19"/>
+          <w:highlight w:val="white"/>
+          <w:lang w:val="en-CA"/>
+        </w:rPr>
+        <w:t xml:space="preserve">                </w:t>
+      </w:r>
+      <w:r>
+        <w:rPr>
+          <w:rFonts w:ascii="Consolas" w:hAnsi="Consolas" w:cs="Consolas"/>
+          <w:color w:val="0000FF"/>
+          <w:sz w:val="19"/>
+          <w:szCs w:val="19"/>
+          <w:highlight w:val="white"/>
+          <w:lang w:val="en-CA"/>
+        </w:rPr>
+        <w:t>DROP</w:t>
+      </w:r>
+      <w:r>
+        <w:rPr>
+          <w:rFonts w:ascii="Consolas" w:hAnsi="Consolas" w:cs="Consolas"/>
+          <w:color w:val="000000"/>
+          <w:sz w:val="19"/>
+          <w:szCs w:val="19"/>
+          <w:highlight w:val="white"/>
+          <w:lang w:val="en-CA"/>
+        </w:rPr>
+        <w:t xml:space="preserve"> </w:t>
+      </w:r>
+      <w:r>
+        <w:rPr>
+          <w:rFonts w:ascii="Consolas" w:hAnsi="Consolas" w:cs="Consolas"/>
+          <w:color w:val="0000FF"/>
+          <w:sz w:val="19"/>
+          <w:szCs w:val="19"/>
+          <w:highlight w:val="white"/>
+          <w:lang w:val="en-CA"/>
+        </w:rPr>
+        <w:t>PROCEDURE</w:t>
+      </w:r>
+      <w:r>
+        <w:rPr>
+          <w:rFonts w:ascii="Consolas" w:hAnsi="Consolas" w:cs="Consolas"/>
+          <w:color w:val="000000"/>
+          <w:sz w:val="19"/>
+          <w:szCs w:val="19"/>
+          <w:highlight w:val="white"/>
+          <w:lang w:val="en-CA"/>
+        </w:rPr>
+        <w:t xml:space="preserve"> </w:t>
+      </w:r>
+      <w:proofErr w:type="spellStart"/>
+      <w:r>
+        <w:rPr>
+          <w:rFonts w:ascii="Consolas" w:hAnsi="Consolas" w:cs="Consolas"/>
+          <w:color w:val="000000"/>
+          <w:sz w:val="19"/>
+          <w:szCs w:val="19"/>
+          <w:highlight w:val="white"/>
+          <w:lang w:val="en-CA"/>
+        </w:rPr>
+        <w:t>eliminaEntregan</w:t>
+      </w:r>
+      <w:proofErr w:type="spellEnd"/>
+    </w:p>
+    <w:p>
+      <w:pPr>
+        <w:autoSpaceDE w:val="0"/>
+        <w:autoSpaceDN w:val="0"/>
+        <w:adjustRightInd w:val="0"/>
+        <w:spacing w:after="0" w:line="240" w:lineRule="auto"/>
+        <w:rPr>
+          <w:rFonts w:ascii="Consolas" w:hAnsi="Consolas" w:cs="Consolas"/>
+          <w:color w:val="000000"/>
+          <w:sz w:val="19"/>
+          <w:szCs w:val="19"/>
+          <w:highlight w:val="white"/>
+          <w:lang w:val="en-CA"/>
+        </w:rPr>
+      </w:pPr>
+      <w:r>
+        <w:rPr>
+          <w:rFonts w:ascii="Consolas" w:hAnsi="Consolas" w:cs="Consolas"/>
+          <w:color w:val="000000"/>
+          <w:sz w:val="19"/>
+          <w:szCs w:val="19"/>
+          <w:highlight w:val="white"/>
+          <w:lang w:val="en-CA"/>
+        </w:rPr>
+        <w:t xml:space="preserve">            </w:t>
+      </w:r>
+      <w:r>
+        <w:rPr>
+          <w:rFonts w:ascii="Consolas" w:hAnsi="Consolas" w:cs="Consolas"/>
+          <w:color w:val="0000FF"/>
+          <w:sz w:val="19"/>
+          <w:szCs w:val="19"/>
+          <w:highlight w:val="white"/>
+          <w:lang w:val="en-CA"/>
+        </w:rPr>
+        <w:t>GO</w:t>
+      </w:r>
+    </w:p>
+    <w:p>
+      <w:pPr>
+        <w:autoSpaceDE w:val="0"/>
+        <w:autoSpaceDN w:val="0"/>
+        <w:adjustRightInd w:val="0"/>
+        <w:spacing w:after="0" w:line="240" w:lineRule="auto"/>
+        <w:rPr>
+          <w:rFonts w:ascii="Consolas" w:hAnsi="Consolas" w:cs="Consolas"/>
+          <w:color w:val="000000"/>
+          <w:sz w:val="19"/>
+          <w:szCs w:val="19"/>
+          <w:highlight w:val="white"/>
+          <w:lang w:val="en-CA"/>
+        </w:rPr>
+      </w:pPr>
+      <w:r>
+        <w:rPr>
+          <w:rFonts w:ascii="Consolas" w:hAnsi="Consolas" w:cs="Consolas"/>
+          <w:color w:val="000000"/>
+          <w:sz w:val="19"/>
+          <w:szCs w:val="19"/>
+          <w:highlight w:val="white"/>
+          <w:lang w:val="en-CA"/>
+        </w:rPr>
+        <w:t xml:space="preserve">            </w:t>
+      </w:r>
+    </w:p>
+    <w:p>
+      <w:pPr>
+        <w:autoSpaceDE w:val="0"/>
+        <w:autoSpaceDN w:val="0"/>
+        <w:adjustRightInd w:val="0"/>
+        <w:spacing w:after="0" w:line="240" w:lineRule="auto"/>
+        <w:rPr>
+          <w:rFonts w:ascii="Consolas" w:hAnsi="Consolas" w:cs="Consolas"/>
+          <w:color w:val="000000"/>
+          <w:sz w:val="19"/>
+          <w:szCs w:val="19"/>
+          <w:highlight w:val="white"/>
+          <w:lang w:val="en-CA"/>
+        </w:rPr>
+      </w:pPr>
+      <w:r>
+        <w:rPr>
+          <w:rFonts w:ascii="Consolas" w:hAnsi="Consolas" w:cs="Consolas"/>
+          <w:color w:val="000000"/>
+          <w:sz w:val="19"/>
+          <w:szCs w:val="19"/>
+          <w:highlight w:val="white"/>
+          <w:lang w:val="en-CA"/>
+        </w:rPr>
+        <w:t xml:space="preserve">            </w:t>
+      </w:r>
+      <w:r>
+        <w:rPr>
+          <w:rFonts w:ascii="Consolas" w:hAnsi="Consolas" w:cs="Consolas"/>
+          <w:color w:val="0000FF"/>
+          <w:sz w:val="19"/>
+          <w:szCs w:val="19"/>
+          <w:highlight w:val="white"/>
+          <w:lang w:val="en-CA"/>
+        </w:rPr>
+        <w:t>CREATE</w:t>
+      </w:r>
+      <w:r>
+        <w:rPr>
+          <w:rFonts w:ascii="Consolas" w:hAnsi="Consolas" w:cs="Consolas"/>
+          <w:color w:val="000000"/>
+          <w:sz w:val="19"/>
+          <w:szCs w:val="19"/>
+          <w:highlight w:val="white"/>
+          <w:lang w:val="en-CA"/>
+        </w:rPr>
+        <w:t xml:space="preserve"> </w:t>
+      </w:r>
+      <w:r>
+        <w:rPr>
+          <w:rFonts w:ascii="Consolas" w:hAnsi="Consolas" w:cs="Consolas"/>
+          <w:color w:val="0000FF"/>
+          <w:sz w:val="19"/>
+          <w:szCs w:val="19"/>
+          <w:highlight w:val="white"/>
+          <w:lang w:val="en-CA"/>
+        </w:rPr>
+        <w:t>PROCEDURE</w:t>
+      </w:r>
+      <w:r>
+        <w:rPr>
+          <w:rFonts w:ascii="Consolas" w:hAnsi="Consolas" w:cs="Consolas"/>
+          <w:color w:val="000000"/>
+          <w:sz w:val="19"/>
+          <w:szCs w:val="19"/>
+          <w:highlight w:val="white"/>
+          <w:lang w:val="en-CA"/>
+        </w:rPr>
+        <w:t xml:space="preserve"> </w:t>
+      </w:r>
+      <w:proofErr w:type="spellStart"/>
+      <w:r>
+        <w:rPr>
+          <w:rFonts w:ascii="Consolas" w:hAnsi="Consolas" w:cs="Consolas"/>
+          <w:color w:val="000000"/>
+          <w:sz w:val="19"/>
+          <w:szCs w:val="19"/>
+          <w:highlight w:val="white"/>
+          <w:lang w:val="en-CA"/>
+        </w:rPr>
+        <w:t>eliminaEntregan</w:t>
+      </w:r>
+      <w:proofErr w:type="spellEnd"/>
+    </w:p>
+    <w:p>
+      <w:pPr>
+        <w:autoSpaceDE w:val="0"/>
+        <w:autoSpaceDN w:val="0"/>
+        <w:adjustRightInd w:val="0"/>
+        <w:spacing w:after="0" w:line="240" w:lineRule="auto"/>
+        <w:rPr>
+          <w:rFonts w:ascii="Consolas" w:hAnsi="Consolas" w:cs="Consolas"/>
+          <w:color w:val="000000"/>
+          <w:sz w:val="19"/>
+          <w:szCs w:val="19"/>
+          <w:highlight w:val="white"/>
+          <w:lang w:val="en-CA"/>
+        </w:rPr>
+      </w:pPr>
+      <w:r>
+        <w:rPr>
+          <w:rFonts w:ascii="Consolas" w:hAnsi="Consolas" w:cs="Consolas"/>
+          <w:color w:val="000000"/>
+          <w:sz w:val="19"/>
+          <w:szCs w:val="19"/>
+          <w:highlight w:val="white"/>
+          <w:lang w:val="en-CA"/>
+        </w:rPr>
+        <w:t xml:space="preserve">                @</w:t>
+      </w:r>
+      <w:proofErr w:type="spellStart"/>
+      <w:r>
+        <w:rPr>
+          <w:rFonts w:ascii="Consolas" w:hAnsi="Consolas" w:cs="Consolas"/>
+          <w:color w:val="000000"/>
+          <w:sz w:val="19"/>
+          <w:szCs w:val="19"/>
+          <w:highlight w:val="white"/>
+          <w:lang w:val="en-CA"/>
+        </w:rPr>
+        <w:t>uclave</w:t>
+      </w:r>
+      <w:proofErr w:type="spellEnd"/>
+      <w:r>
+        <w:rPr>
+          <w:rFonts w:ascii="Consolas" w:hAnsi="Consolas" w:cs="Consolas"/>
+          <w:color w:val="000000"/>
+          <w:sz w:val="19"/>
+          <w:szCs w:val="19"/>
+          <w:highlight w:val="white"/>
+          <w:lang w:val="en-CA"/>
+        </w:rPr>
+        <w:t xml:space="preserve"> </w:t>
+      </w:r>
+      <w:r>
+        <w:rPr>
+          <w:rFonts w:ascii="Consolas" w:hAnsi="Consolas" w:cs="Consolas"/>
+          <w:color w:val="0000FF"/>
+          <w:sz w:val="19"/>
+          <w:szCs w:val="19"/>
+          <w:highlight w:val="white"/>
+          <w:lang w:val="en-CA"/>
+        </w:rPr>
+        <w:t>NUMERIC</w:t>
+      </w:r>
+      <w:r>
+        <w:rPr>
+          <w:rFonts w:ascii="Consolas" w:hAnsi="Consolas" w:cs="Consolas"/>
+          <w:color w:val="808080"/>
+          <w:sz w:val="19"/>
+          <w:szCs w:val="19"/>
+          <w:highlight w:val="white"/>
+          <w:lang w:val="en-CA"/>
+        </w:rPr>
+        <w:t>(</w:t>
+      </w:r>
+      <w:r>
+        <w:rPr>
+          <w:rFonts w:ascii="Consolas" w:hAnsi="Consolas" w:cs="Consolas"/>
+          <w:color w:val="000000"/>
+          <w:sz w:val="19"/>
+          <w:szCs w:val="19"/>
+          <w:highlight w:val="white"/>
+          <w:lang w:val="en-CA"/>
+        </w:rPr>
+        <w:t>5</w:t>
+      </w:r>
+      <w:r>
+        <w:rPr>
+          <w:rFonts w:ascii="Consolas" w:hAnsi="Consolas" w:cs="Consolas"/>
+          <w:color w:val="808080"/>
+          <w:sz w:val="19"/>
+          <w:szCs w:val="19"/>
+          <w:highlight w:val="white"/>
+          <w:lang w:val="en-CA"/>
+        </w:rPr>
+        <w:t>,</w:t>
+      </w:r>
+      <w:r>
+        <w:rPr>
+          <w:rFonts w:ascii="Consolas" w:hAnsi="Consolas" w:cs="Consolas"/>
+          <w:color w:val="000000"/>
+          <w:sz w:val="19"/>
+          <w:szCs w:val="19"/>
+          <w:highlight w:val="white"/>
+          <w:lang w:val="en-CA"/>
+        </w:rPr>
+        <w:t>0</w:t>
+      </w:r>
+      <w:r>
+        <w:rPr>
+          <w:rFonts w:ascii="Consolas" w:hAnsi="Consolas" w:cs="Consolas"/>
+          <w:color w:val="808080"/>
+          <w:sz w:val="19"/>
+          <w:szCs w:val="19"/>
+          <w:highlight w:val="white"/>
+          <w:lang w:val="en-CA"/>
+        </w:rPr>
+        <w:t>),</w:t>
+      </w:r>
+    </w:p>
+    <w:p>
+      <w:pPr>
+        <w:autoSpaceDE w:val="0"/>
+        <w:autoSpaceDN w:val="0"/>
+        <w:adjustRightInd w:val="0"/>
+        <w:spacing w:after="0" w:line="240" w:lineRule="auto"/>
+        <w:rPr>
+          <w:rFonts w:ascii="Consolas" w:hAnsi="Consolas" w:cs="Consolas"/>
+          <w:color w:val="000000"/>
+          <w:sz w:val="19"/>
+          <w:szCs w:val="19"/>
+          <w:highlight w:val="white"/>
+          <w:lang w:val="en-CA"/>
+        </w:rPr>
+      </w:pPr>
+      <w:r>
+        <w:rPr>
+          <w:rFonts w:ascii="Consolas" w:hAnsi="Consolas" w:cs="Consolas"/>
+          <w:color w:val="000000"/>
+          <w:sz w:val="19"/>
+          <w:szCs w:val="19"/>
+          <w:highlight w:val="white"/>
+          <w:lang w:val="en-CA"/>
+        </w:rPr>
+        <w:t xml:space="preserve">                @</w:t>
+      </w:r>
+      <w:proofErr w:type="spellStart"/>
+      <w:r>
+        <w:rPr>
+          <w:rFonts w:ascii="Consolas" w:hAnsi="Consolas" w:cs="Consolas"/>
+          <w:color w:val="000000"/>
+          <w:sz w:val="19"/>
+          <w:szCs w:val="19"/>
+          <w:highlight w:val="white"/>
+          <w:lang w:val="en-CA"/>
+        </w:rPr>
+        <w:t>urfc</w:t>
+      </w:r>
+      <w:proofErr w:type="spellEnd"/>
+      <w:r>
+        <w:rPr>
+          <w:rFonts w:ascii="Consolas" w:hAnsi="Consolas" w:cs="Consolas"/>
+          <w:color w:val="000000"/>
+          <w:sz w:val="19"/>
+          <w:szCs w:val="19"/>
+          <w:highlight w:val="white"/>
+          <w:lang w:val="en-CA"/>
+        </w:rPr>
+        <w:t xml:space="preserve"> </w:t>
+      </w:r>
+      <w:r>
+        <w:rPr>
+          <w:rFonts w:ascii="Consolas" w:hAnsi="Consolas" w:cs="Consolas"/>
+          <w:color w:val="0000FF"/>
+          <w:sz w:val="19"/>
+          <w:szCs w:val="19"/>
+          <w:highlight w:val="white"/>
+          <w:lang w:val="en-CA"/>
+        </w:rPr>
+        <w:t>VARCHAR</w:t>
+      </w:r>
+      <w:r>
+        <w:rPr>
+          <w:rFonts w:ascii="Consolas" w:hAnsi="Consolas" w:cs="Consolas"/>
+          <w:color w:val="808080"/>
+          <w:sz w:val="19"/>
+          <w:szCs w:val="19"/>
+          <w:highlight w:val="white"/>
+          <w:lang w:val="en-CA"/>
+        </w:rPr>
+        <w:t>(</w:t>
+      </w:r>
+      <w:r>
+        <w:rPr>
+          <w:rFonts w:ascii="Consolas" w:hAnsi="Consolas" w:cs="Consolas"/>
+          <w:color w:val="000000"/>
+          <w:sz w:val="19"/>
+          <w:szCs w:val="19"/>
+          <w:highlight w:val="white"/>
+          <w:lang w:val="en-CA"/>
+        </w:rPr>
+        <w:t>50</w:t>
+      </w:r>
+      <w:r>
+        <w:rPr>
+          <w:rFonts w:ascii="Consolas" w:hAnsi="Consolas" w:cs="Consolas"/>
+          <w:color w:val="808080"/>
+          <w:sz w:val="19"/>
+          <w:szCs w:val="19"/>
+          <w:highlight w:val="white"/>
+          <w:lang w:val="en-CA"/>
+        </w:rPr>
+        <w:t>),</w:t>
+      </w:r>
+    </w:p>
+    <w:p>
+      <w:pPr>
+        <w:autoSpaceDE w:val="0"/>
+        <w:autoSpaceDN w:val="0"/>
+        <w:adjustRightInd w:val="0"/>
+        <w:spacing w:after="0" w:line="240" w:lineRule="auto"/>
+        <w:rPr>
+          <w:rFonts w:ascii="Consolas" w:hAnsi="Consolas" w:cs="Consolas"/>
+          <w:color w:val="000000"/>
+          <w:sz w:val="19"/>
+          <w:szCs w:val="19"/>
+          <w:highlight w:val="white"/>
+          <w:lang w:val="en-CA"/>
+        </w:rPr>
+      </w:pPr>
+      <w:r>
+        <w:rPr>
+          <w:rFonts w:ascii="Consolas" w:hAnsi="Consolas" w:cs="Consolas"/>
+          <w:color w:val="000000"/>
+          <w:sz w:val="19"/>
+          <w:szCs w:val="19"/>
+          <w:highlight w:val="white"/>
+          <w:lang w:val="en-CA"/>
+        </w:rPr>
+        <w:t xml:space="preserve">                @</w:t>
+      </w:r>
+      <w:proofErr w:type="spellStart"/>
+      <w:r>
+        <w:rPr>
+          <w:rFonts w:ascii="Consolas" w:hAnsi="Consolas" w:cs="Consolas"/>
+          <w:color w:val="000000"/>
+          <w:sz w:val="19"/>
+          <w:szCs w:val="19"/>
+          <w:highlight w:val="white"/>
+          <w:lang w:val="en-CA"/>
+        </w:rPr>
+        <w:t>unumero</w:t>
+      </w:r>
+      <w:proofErr w:type="spellEnd"/>
+      <w:r>
+        <w:rPr>
+          <w:rFonts w:ascii="Consolas" w:hAnsi="Consolas" w:cs="Consolas"/>
+          <w:color w:val="000000"/>
+          <w:sz w:val="19"/>
+          <w:szCs w:val="19"/>
+          <w:highlight w:val="white"/>
+          <w:lang w:val="en-CA"/>
+        </w:rPr>
+        <w:t xml:space="preserve"> </w:t>
+      </w:r>
+      <w:r>
+        <w:rPr>
+          <w:rFonts w:ascii="Consolas" w:hAnsi="Consolas" w:cs="Consolas"/>
+          <w:color w:val="0000FF"/>
+          <w:sz w:val="19"/>
+          <w:szCs w:val="19"/>
+          <w:highlight w:val="white"/>
+          <w:lang w:val="en-CA"/>
+        </w:rPr>
+        <w:t>NUMERIC</w:t>
+      </w:r>
+      <w:r>
+        <w:rPr>
+          <w:rFonts w:ascii="Consolas" w:hAnsi="Consolas" w:cs="Consolas"/>
+          <w:color w:val="808080"/>
+          <w:sz w:val="19"/>
+          <w:szCs w:val="19"/>
+          <w:highlight w:val="white"/>
+          <w:lang w:val="en-CA"/>
+        </w:rPr>
+        <w:t>(</w:t>
+      </w:r>
+      <w:r>
+        <w:rPr>
+          <w:rFonts w:ascii="Consolas" w:hAnsi="Consolas" w:cs="Consolas"/>
+          <w:color w:val="000000"/>
+          <w:sz w:val="19"/>
+          <w:szCs w:val="19"/>
+          <w:highlight w:val="white"/>
+          <w:lang w:val="en-CA"/>
+        </w:rPr>
+        <w:t>5</w:t>
+      </w:r>
+      <w:r>
+        <w:rPr>
+          <w:rFonts w:ascii="Consolas" w:hAnsi="Consolas" w:cs="Consolas"/>
+          <w:color w:val="808080"/>
+          <w:sz w:val="19"/>
+          <w:szCs w:val="19"/>
+          <w:highlight w:val="white"/>
+          <w:lang w:val="en-CA"/>
+        </w:rPr>
+        <w:t>,</w:t>
+      </w:r>
+      <w:r>
+        <w:rPr>
+          <w:rFonts w:ascii="Consolas" w:hAnsi="Consolas" w:cs="Consolas"/>
+          <w:color w:val="000000"/>
+          <w:sz w:val="19"/>
+          <w:szCs w:val="19"/>
+          <w:highlight w:val="white"/>
+          <w:lang w:val="en-CA"/>
+        </w:rPr>
+        <w:t>0</w:t>
+      </w:r>
+      <w:r>
+        <w:rPr>
+          <w:rFonts w:ascii="Consolas" w:hAnsi="Consolas" w:cs="Consolas"/>
+          <w:color w:val="808080"/>
+          <w:sz w:val="19"/>
+          <w:szCs w:val="19"/>
+          <w:highlight w:val="white"/>
+          <w:lang w:val="en-CA"/>
+        </w:rPr>
+        <w:t>),</w:t>
+      </w:r>
+    </w:p>
+    <w:p>
+      <w:pPr>
+        <w:autoSpaceDE w:val="0"/>
+        <w:autoSpaceDN w:val="0"/>
+        <w:adjustRightInd w:val="0"/>
+        <w:spacing w:after="0" w:line="240" w:lineRule="auto"/>
+        <w:rPr>
+          <w:rFonts w:ascii="Consolas" w:hAnsi="Consolas" w:cs="Consolas"/>
+          <w:color w:val="000000"/>
+          <w:sz w:val="19"/>
+          <w:szCs w:val="19"/>
+          <w:highlight w:val="white"/>
+          <w:lang w:val="en-CA"/>
+        </w:rPr>
+      </w:pPr>
+      <w:r>
+        <w:rPr>
+          <w:rFonts w:ascii="Consolas" w:hAnsi="Consolas" w:cs="Consolas"/>
+          <w:color w:val="000000"/>
+          <w:sz w:val="19"/>
+          <w:szCs w:val="19"/>
+          <w:highlight w:val="white"/>
+          <w:lang w:val="en-CA"/>
+        </w:rPr>
+        <w:tab/>
+      </w:r>
+      <w:r>
+        <w:rPr>
+          <w:rFonts w:ascii="Consolas" w:hAnsi="Consolas" w:cs="Consolas"/>
+          <w:color w:val="000000"/>
+          <w:sz w:val="19"/>
+          <w:szCs w:val="19"/>
+          <w:highlight w:val="white"/>
+          <w:lang w:val="en-CA"/>
+        </w:rPr>
+        <w:tab/>
+      </w:r>
+      <w:r>
+        <w:rPr>
+          <w:rFonts w:ascii="Consolas" w:hAnsi="Consolas" w:cs="Consolas"/>
+          <w:color w:val="000000"/>
+          <w:sz w:val="19"/>
+          <w:szCs w:val="19"/>
+          <w:highlight w:val="white"/>
+          <w:lang w:val="en-CA"/>
+        </w:rPr>
+        <w:tab/>
+      </w:r>
+      <w:r>
+        <w:rPr>
+          <w:rFonts w:ascii="Consolas" w:hAnsi="Consolas" w:cs="Consolas"/>
+          <w:color w:val="000000"/>
+          <w:sz w:val="19"/>
+          <w:szCs w:val="19"/>
+          <w:highlight w:val="white"/>
+          <w:lang w:val="en-CA"/>
+        </w:rPr>
+        <w:tab/>
+        <w:t>@</w:t>
+      </w:r>
+      <w:proofErr w:type="spellStart"/>
+      <w:r>
+        <w:rPr>
+          <w:rFonts w:ascii="Consolas" w:hAnsi="Consolas" w:cs="Consolas"/>
+          <w:color w:val="000000"/>
+          <w:sz w:val="19"/>
+          <w:szCs w:val="19"/>
+          <w:highlight w:val="white"/>
+          <w:lang w:val="en-CA"/>
+        </w:rPr>
+        <w:t>ufecha</w:t>
+      </w:r>
+      <w:proofErr w:type="spellEnd"/>
+      <w:r>
+        <w:rPr>
+          <w:rFonts w:ascii="Consolas" w:hAnsi="Consolas" w:cs="Consolas"/>
+          <w:color w:val="000000"/>
+          <w:sz w:val="19"/>
+          <w:szCs w:val="19"/>
+          <w:highlight w:val="white"/>
+          <w:lang w:val="en-CA"/>
+        </w:rPr>
+        <w:t xml:space="preserve"> </w:t>
+      </w:r>
+      <w:r>
+        <w:rPr>
+          <w:rFonts w:ascii="Consolas" w:hAnsi="Consolas" w:cs="Consolas"/>
+          <w:color w:val="0000FF"/>
+          <w:sz w:val="19"/>
+          <w:szCs w:val="19"/>
+          <w:highlight w:val="white"/>
+          <w:lang w:val="en-CA"/>
+        </w:rPr>
+        <w:t>DATETIME</w:t>
+      </w:r>
+      <w:r>
+        <w:rPr>
+          <w:rFonts w:ascii="Consolas" w:hAnsi="Consolas" w:cs="Consolas"/>
+          <w:color w:val="808080"/>
+          <w:sz w:val="19"/>
+          <w:szCs w:val="19"/>
+          <w:highlight w:val="white"/>
+          <w:lang w:val="en-CA"/>
+        </w:rPr>
+        <w:t>,</w:t>
+      </w:r>
+    </w:p>
+    <w:p>
+      <w:pPr>
+        <w:autoSpaceDE w:val="0"/>
+        <w:autoSpaceDN w:val="0"/>
+        <w:adjustRightInd w:val="0"/>
+        <w:spacing w:after="0" w:line="240" w:lineRule="auto"/>
+        <w:rPr>
+          <w:rFonts w:ascii="Consolas" w:hAnsi="Consolas" w:cs="Consolas"/>
+          <w:color w:val="000000"/>
+          <w:sz w:val="19"/>
+          <w:szCs w:val="19"/>
+          <w:highlight w:val="white"/>
+          <w:lang w:val="en-CA"/>
+        </w:rPr>
+      </w:pPr>
+      <w:r>
+        <w:rPr>
+          <w:rFonts w:ascii="Consolas" w:hAnsi="Consolas" w:cs="Consolas"/>
+          <w:color w:val="000000"/>
+          <w:sz w:val="19"/>
+          <w:szCs w:val="19"/>
+          <w:highlight w:val="white"/>
+          <w:lang w:val="en-CA"/>
+        </w:rPr>
+        <w:tab/>
+      </w:r>
+      <w:r>
+        <w:rPr>
+          <w:rFonts w:ascii="Consolas" w:hAnsi="Consolas" w:cs="Consolas"/>
+          <w:color w:val="000000"/>
+          <w:sz w:val="19"/>
+          <w:szCs w:val="19"/>
+          <w:highlight w:val="white"/>
+          <w:lang w:val="en-CA"/>
+        </w:rPr>
+        <w:tab/>
+      </w:r>
+      <w:r>
+        <w:rPr>
+          <w:rFonts w:ascii="Consolas" w:hAnsi="Consolas" w:cs="Consolas"/>
+          <w:color w:val="000000"/>
+          <w:sz w:val="19"/>
+          <w:szCs w:val="19"/>
+          <w:highlight w:val="white"/>
+          <w:lang w:val="en-CA"/>
+        </w:rPr>
+        <w:tab/>
+      </w:r>
+      <w:r>
+        <w:rPr>
+          <w:rFonts w:ascii="Consolas" w:hAnsi="Consolas" w:cs="Consolas"/>
+          <w:color w:val="000000"/>
+          <w:sz w:val="19"/>
+          <w:szCs w:val="19"/>
+          <w:highlight w:val="white"/>
+          <w:lang w:val="en-CA"/>
+        </w:rPr>
+        <w:tab/>
+        <w:t>@</w:t>
+      </w:r>
+      <w:proofErr w:type="spellStart"/>
+      <w:r>
+        <w:rPr>
+          <w:rFonts w:ascii="Consolas" w:hAnsi="Consolas" w:cs="Consolas"/>
+          <w:color w:val="000000"/>
+          <w:sz w:val="19"/>
+          <w:szCs w:val="19"/>
+          <w:highlight w:val="white"/>
+          <w:lang w:val="en-CA"/>
+        </w:rPr>
+        <w:t>ucantidad</w:t>
+      </w:r>
+      <w:proofErr w:type="spellEnd"/>
+      <w:r>
+        <w:rPr>
+          <w:rFonts w:ascii="Consolas" w:hAnsi="Consolas" w:cs="Consolas"/>
+          <w:color w:val="000000"/>
+          <w:sz w:val="19"/>
+          <w:szCs w:val="19"/>
+          <w:highlight w:val="white"/>
+          <w:lang w:val="en-CA"/>
+        </w:rPr>
+        <w:t xml:space="preserve"> </w:t>
+      </w:r>
+      <w:r>
+        <w:rPr>
+          <w:rFonts w:ascii="Consolas" w:hAnsi="Consolas" w:cs="Consolas"/>
+          <w:color w:val="0000FF"/>
+          <w:sz w:val="19"/>
+          <w:szCs w:val="19"/>
+          <w:highlight w:val="white"/>
+          <w:lang w:val="en-CA"/>
+        </w:rPr>
+        <w:t>NUMERIC</w:t>
+      </w:r>
+      <w:r>
+        <w:rPr>
+          <w:rFonts w:ascii="Consolas" w:hAnsi="Consolas" w:cs="Consolas"/>
+          <w:color w:val="808080"/>
+          <w:sz w:val="19"/>
+          <w:szCs w:val="19"/>
+          <w:highlight w:val="white"/>
+          <w:lang w:val="en-CA"/>
+        </w:rPr>
+        <w:t>(</w:t>
+      </w:r>
+      <w:r>
+        <w:rPr>
+          <w:rFonts w:ascii="Consolas" w:hAnsi="Consolas" w:cs="Consolas"/>
+          <w:color w:val="000000"/>
+          <w:sz w:val="19"/>
+          <w:szCs w:val="19"/>
+          <w:highlight w:val="white"/>
+          <w:lang w:val="en-CA"/>
+        </w:rPr>
+        <w:t>5</w:t>
+      </w:r>
+      <w:r>
+        <w:rPr>
+          <w:rFonts w:ascii="Consolas" w:hAnsi="Consolas" w:cs="Consolas"/>
+          <w:color w:val="808080"/>
+          <w:sz w:val="19"/>
+          <w:szCs w:val="19"/>
+          <w:highlight w:val="white"/>
+          <w:lang w:val="en-CA"/>
+        </w:rPr>
+        <w:t>,</w:t>
+      </w:r>
+      <w:r>
+        <w:rPr>
+          <w:rFonts w:ascii="Consolas" w:hAnsi="Consolas" w:cs="Consolas"/>
+          <w:color w:val="000000"/>
+          <w:sz w:val="19"/>
+          <w:szCs w:val="19"/>
+          <w:highlight w:val="white"/>
+          <w:lang w:val="en-CA"/>
+        </w:rPr>
+        <w:t>0</w:t>
+      </w:r>
+      <w:r>
+        <w:rPr>
+          <w:rFonts w:ascii="Consolas" w:hAnsi="Consolas" w:cs="Consolas"/>
+          <w:color w:val="808080"/>
+          <w:sz w:val="19"/>
+          <w:szCs w:val="19"/>
+          <w:highlight w:val="white"/>
+          <w:lang w:val="en-CA"/>
+        </w:rPr>
+        <w:t>)</w:t>
+      </w:r>
+    </w:p>
+    <w:p>
+      <w:pPr>
+        <w:autoSpaceDE w:val="0"/>
+        <w:autoSpaceDN w:val="0"/>
+        <w:adjustRightInd w:val="0"/>
+        <w:spacing w:after="0" w:line="240" w:lineRule="auto"/>
+        <w:rPr>
+          <w:rFonts w:ascii="Consolas" w:hAnsi="Consolas" w:cs="Consolas"/>
+          <w:color w:val="000000"/>
+          <w:sz w:val="19"/>
+          <w:szCs w:val="19"/>
+          <w:highlight w:val="white"/>
+          <w:lang w:val="en-CA"/>
+        </w:rPr>
+      </w:pPr>
+      <w:r>
+        <w:rPr>
+          <w:rFonts w:ascii="Consolas" w:hAnsi="Consolas" w:cs="Consolas"/>
+          <w:color w:val="000000"/>
+          <w:sz w:val="19"/>
+          <w:szCs w:val="19"/>
+          <w:highlight w:val="white"/>
+          <w:lang w:val="en-CA"/>
+        </w:rPr>
+        <w:lastRenderedPageBreak/>
+        <w:t xml:space="preserve">            </w:t>
+      </w:r>
+      <w:r>
+        <w:rPr>
+          <w:rFonts w:ascii="Consolas" w:hAnsi="Consolas" w:cs="Consolas"/>
+          <w:color w:val="0000FF"/>
+          <w:sz w:val="19"/>
+          <w:szCs w:val="19"/>
+          <w:highlight w:val="white"/>
+          <w:lang w:val="en-CA"/>
+        </w:rPr>
+        <w:t>AS</w:t>
+      </w:r>
+    </w:p>
+    <w:p>
+      <w:pPr>
+        <w:autoSpaceDE w:val="0"/>
+        <w:autoSpaceDN w:val="0"/>
+        <w:adjustRightInd w:val="0"/>
+        <w:spacing w:after="0" w:line="240" w:lineRule="auto"/>
+        <w:rPr>
+          <w:rFonts w:ascii="Consolas" w:hAnsi="Consolas" w:cs="Consolas"/>
+          <w:color w:val="000000"/>
+          <w:sz w:val="19"/>
+          <w:szCs w:val="19"/>
+          <w:highlight w:val="white"/>
+          <w:lang w:val="en-CA"/>
+        </w:rPr>
+      </w:pPr>
+      <w:r>
+        <w:rPr>
+          <w:rFonts w:ascii="Consolas" w:hAnsi="Consolas" w:cs="Consolas"/>
+          <w:color w:val="000000"/>
+          <w:sz w:val="19"/>
+          <w:szCs w:val="19"/>
+          <w:highlight w:val="white"/>
+          <w:lang w:val="en-CA"/>
+        </w:rPr>
+        <w:t xml:space="preserve">                </w:t>
+      </w:r>
+      <w:r>
+        <w:rPr>
+          <w:rFonts w:ascii="Consolas" w:hAnsi="Consolas" w:cs="Consolas"/>
+          <w:color w:val="0000FF"/>
+          <w:sz w:val="19"/>
+          <w:szCs w:val="19"/>
+          <w:highlight w:val="white"/>
+          <w:lang w:val="en-CA"/>
+        </w:rPr>
+        <w:t>DELETE</w:t>
+      </w:r>
+      <w:r>
+        <w:rPr>
+          <w:rFonts w:ascii="Consolas" w:hAnsi="Consolas" w:cs="Consolas"/>
+          <w:color w:val="000000"/>
+          <w:sz w:val="19"/>
+          <w:szCs w:val="19"/>
+          <w:highlight w:val="white"/>
+          <w:lang w:val="en-CA"/>
+        </w:rPr>
+        <w:t xml:space="preserve"> </w:t>
+      </w:r>
+      <w:r>
+        <w:rPr>
+          <w:rFonts w:ascii="Consolas" w:hAnsi="Consolas" w:cs="Consolas"/>
+          <w:color w:val="0000FF"/>
+          <w:sz w:val="19"/>
+          <w:szCs w:val="19"/>
+          <w:highlight w:val="white"/>
+          <w:lang w:val="en-CA"/>
+        </w:rPr>
+        <w:t>FROM</w:t>
+      </w:r>
+      <w:r>
+        <w:rPr>
+          <w:rFonts w:ascii="Consolas" w:hAnsi="Consolas" w:cs="Consolas"/>
+          <w:color w:val="000000"/>
+          <w:sz w:val="19"/>
+          <w:szCs w:val="19"/>
+          <w:highlight w:val="white"/>
+          <w:lang w:val="en-CA"/>
+        </w:rPr>
+        <w:t xml:space="preserve"> </w:t>
+      </w:r>
+      <w:proofErr w:type="spellStart"/>
+      <w:r>
+        <w:rPr>
+          <w:rFonts w:ascii="Consolas" w:hAnsi="Consolas" w:cs="Consolas"/>
+          <w:color w:val="000000"/>
+          <w:sz w:val="19"/>
+          <w:szCs w:val="19"/>
+          <w:highlight w:val="white"/>
+          <w:lang w:val="en-CA"/>
+        </w:rPr>
+        <w:t>Entregan</w:t>
+      </w:r>
+      <w:proofErr w:type="spellEnd"/>
+    </w:p>
+    <w:p>
+      <w:pPr>
+        <w:autoSpaceDE w:val="0"/>
+        <w:autoSpaceDN w:val="0"/>
+        <w:adjustRightInd w:val="0"/>
+        <w:spacing w:after="0" w:line="240" w:lineRule="auto"/>
+        <w:rPr>
+          <w:rFonts w:ascii="Consolas" w:hAnsi="Consolas" w:cs="Consolas"/>
+          <w:color w:val="000000"/>
+          <w:sz w:val="19"/>
+          <w:szCs w:val="19"/>
+          <w:highlight w:val="white"/>
+          <w:lang w:val="en-CA"/>
+        </w:rPr>
+      </w:pPr>
+      <w:r>
+        <w:rPr>
+          <w:rFonts w:ascii="Consolas" w:hAnsi="Consolas" w:cs="Consolas"/>
+          <w:color w:val="000000"/>
+          <w:sz w:val="19"/>
+          <w:szCs w:val="19"/>
+          <w:highlight w:val="white"/>
+          <w:lang w:val="en-CA"/>
+        </w:rPr>
+        <w:tab/>
+      </w:r>
+      <w:r>
+        <w:rPr>
+          <w:rFonts w:ascii="Consolas" w:hAnsi="Consolas" w:cs="Consolas"/>
+          <w:color w:val="000000"/>
+          <w:sz w:val="19"/>
+          <w:szCs w:val="19"/>
+          <w:highlight w:val="white"/>
+          <w:lang w:val="en-CA"/>
+        </w:rPr>
+        <w:tab/>
+      </w:r>
+      <w:r>
+        <w:rPr>
+          <w:rFonts w:ascii="Consolas" w:hAnsi="Consolas" w:cs="Consolas"/>
+          <w:color w:val="000000"/>
+          <w:sz w:val="19"/>
+          <w:szCs w:val="19"/>
+          <w:highlight w:val="white"/>
+          <w:lang w:val="en-CA"/>
+        </w:rPr>
+        <w:tab/>
+      </w:r>
+      <w:r>
+        <w:rPr>
+          <w:rFonts w:ascii="Consolas" w:hAnsi="Consolas" w:cs="Consolas"/>
+          <w:color w:val="000000"/>
+          <w:sz w:val="19"/>
+          <w:szCs w:val="19"/>
+          <w:highlight w:val="white"/>
+          <w:lang w:val="en-CA"/>
+        </w:rPr>
+        <w:tab/>
+      </w:r>
+      <w:r>
+        <w:rPr>
+          <w:rFonts w:ascii="Consolas" w:hAnsi="Consolas" w:cs="Consolas"/>
+          <w:color w:val="0000FF"/>
+          <w:sz w:val="19"/>
+          <w:szCs w:val="19"/>
+          <w:highlight w:val="white"/>
+          <w:lang w:val="en-CA"/>
+        </w:rPr>
+        <w:t>WHERE</w:t>
+      </w:r>
+      <w:r>
+        <w:rPr>
+          <w:rFonts w:ascii="Consolas" w:hAnsi="Consolas" w:cs="Consolas"/>
+          <w:color w:val="000000"/>
+          <w:sz w:val="19"/>
+          <w:szCs w:val="19"/>
+          <w:highlight w:val="white"/>
+          <w:lang w:val="en-CA"/>
+        </w:rPr>
+        <w:t xml:space="preserve"> Clave</w:t>
+      </w:r>
+      <w:r>
+        <w:rPr>
+          <w:rFonts w:ascii="Consolas" w:hAnsi="Consolas" w:cs="Consolas"/>
+          <w:color w:val="808080"/>
+          <w:sz w:val="19"/>
+          <w:szCs w:val="19"/>
+          <w:highlight w:val="white"/>
+          <w:lang w:val="en-CA"/>
+        </w:rPr>
+        <w:t>=</w:t>
+      </w:r>
+      <w:r>
+        <w:rPr>
+          <w:rFonts w:ascii="Consolas" w:hAnsi="Consolas" w:cs="Consolas"/>
+          <w:color w:val="000000"/>
+          <w:sz w:val="19"/>
+          <w:szCs w:val="19"/>
+          <w:highlight w:val="white"/>
+          <w:lang w:val="en-CA"/>
+        </w:rPr>
+        <w:t>@</w:t>
+      </w:r>
+      <w:proofErr w:type="spellStart"/>
+      <w:r>
+        <w:rPr>
+          <w:rFonts w:ascii="Consolas" w:hAnsi="Consolas" w:cs="Consolas"/>
+          <w:color w:val="000000"/>
+          <w:sz w:val="19"/>
+          <w:szCs w:val="19"/>
+          <w:highlight w:val="white"/>
+          <w:lang w:val="en-CA"/>
+        </w:rPr>
+        <w:t>uclave</w:t>
+      </w:r>
+      <w:proofErr w:type="spellEnd"/>
+    </w:p>
+    <w:p>
+      <w:pPr>
+        <w:autoSpaceDE w:val="0"/>
+        <w:autoSpaceDN w:val="0"/>
+        <w:adjustRightInd w:val="0"/>
+        <w:spacing w:after="0" w:line="240" w:lineRule="auto"/>
+        <w:rPr>
+          <w:rFonts w:ascii="Consolas" w:hAnsi="Consolas" w:cs="Consolas"/>
+          <w:color w:val="000000"/>
+          <w:sz w:val="19"/>
+          <w:szCs w:val="19"/>
+          <w:highlight w:val="white"/>
+          <w:lang w:val="en-CA"/>
+        </w:rPr>
+      </w:pPr>
+      <w:r>
+        <w:rPr>
+          <w:rFonts w:ascii="Consolas" w:hAnsi="Consolas" w:cs="Consolas"/>
+          <w:color w:val="000000"/>
+          <w:sz w:val="19"/>
+          <w:szCs w:val="19"/>
+          <w:highlight w:val="white"/>
+          <w:lang w:val="en-CA"/>
+        </w:rPr>
+        <w:tab/>
+      </w:r>
+      <w:r>
+        <w:rPr>
+          <w:rFonts w:ascii="Consolas" w:hAnsi="Consolas" w:cs="Consolas"/>
+          <w:color w:val="000000"/>
+          <w:sz w:val="19"/>
+          <w:szCs w:val="19"/>
+          <w:highlight w:val="white"/>
+          <w:lang w:val="en-CA"/>
+        </w:rPr>
+        <w:tab/>
+      </w:r>
+      <w:r>
+        <w:rPr>
+          <w:rFonts w:ascii="Consolas" w:hAnsi="Consolas" w:cs="Consolas"/>
+          <w:color w:val="000000"/>
+          <w:sz w:val="19"/>
+          <w:szCs w:val="19"/>
+          <w:highlight w:val="white"/>
+          <w:lang w:val="en-CA"/>
+        </w:rPr>
+        <w:tab/>
+      </w:r>
+      <w:r>
+        <w:rPr>
+          <w:rFonts w:ascii="Consolas" w:hAnsi="Consolas" w:cs="Consolas"/>
+          <w:color w:val="000000"/>
+          <w:sz w:val="19"/>
+          <w:szCs w:val="19"/>
+          <w:highlight w:val="white"/>
+          <w:lang w:val="en-CA"/>
+        </w:rPr>
+        <w:tab/>
+      </w:r>
+      <w:r>
+        <w:rPr>
+          <w:rFonts w:ascii="Consolas" w:hAnsi="Consolas" w:cs="Consolas"/>
+          <w:color w:val="808080"/>
+          <w:sz w:val="19"/>
+          <w:szCs w:val="19"/>
+          <w:highlight w:val="white"/>
+          <w:lang w:val="en-CA"/>
+        </w:rPr>
+        <w:t>AND</w:t>
+      </w:r>
+      <w:r>
+        <w:rPr>
+          <w:rFonts w:ascii="Consolas" w:hAnsi="Consolas" w:cs="Consolas"/>
+          <w:color w:val="000000"/>
+          <w:sz w:val="19"/>
+          <w:szCs w:val="19"/>
+          <w:highlight w:val="white"/>
+          <w:lang w:val="en-CA"/>
+        </w:rPr>
+        <w:t xml:space="preserve"> </w:t>
+      </w:r>
+      <w:proofErr w:type="spellStart"/>
+      <w:r>
+        <w:rPr>
+          <w:rFonts w:ascii="Consolas" w:hAnsi="Consolas" w:cs="Consolas"/>
+          <w:color w:val="000000"/>
+          <w:sz w:val="19"/>
+          <w:szCs w:val="19"/>
+          <w:highlight w:val="white"/>
+          <w:lang w:val="en-CA"/>
+        </w:rPr>
+        <w:t>Numero</w:t>
+      </w:r>
+      <w:proofErr w:type="spellEnd"/>
+      <w:r>
+        <w:rPr>
+          <w:rFonts w:ascii="Consolas" w:hAnsi="Consolas" w:cs="Consolas"/>
+          <w:color w:val="808080"/>
+          <w:sz w:val="19"/>
+          <w:szCs w:val="19"/>
+          <w:highlight w:val="white"/>
+          <w:lang w:val="en-CA"/>
+        </w:rPr>
+        <w:t>=</w:t>
+      </w:r>
+      <w:r>
+        <w:rPr>
+          <w:rFonts w:ascii="Consolas" w:hAnsi="Consolas" w:cs="Consolas"/>
+          <w:color w:val="000000"/>
+          <w:sz w:val="19"/>
+          <w:szCs w:val="19"/>
+          <w:highlight w:val="white"/>
+          <w:lang w:val="en-CA"/>
+        </w:rPr>
+        <w:t>@</w:t>
+      </w:r>
+      <w:proofErr w:type="spellStart"/>
+      <w:r>
+        <w:rPr>
+          <w:rFonts w:ascii="Consolas" w:hAnsi="Consolas" w:cs="Consolas"/>
+          <w:color w:val="000000"/>
+          <w:sz w:val="19"/>
+          <w:szCs w:val="19"/>
+          <w:highlight w:val="white"/>
+          <w:lang w:val="en-CA"/>
+        </w:rPr>
+        <w:t>unumero</w:t>
+      </w:r>
+      <w:proofErr w:type="spellEnd"/>
+    </w:p>
+    <w:p>
+      <w:pPr>
+        <w:autoSpaceDE w:val="0"/>
+        <w:autoSpaceDN w:val="0"/>
+        <w:adjustRightInd w:val="0"/>
+        <w:spacing w:after="0" w:line="240" w:lineRule="auto"/>
+        <w:rPr>
+          <w:rFonts w:ascii="Consolas" w:hAnsi="Consolas" w:cs="Consolas"/>
+          <w:color w:val="000000"/>
+          <w:sz w:val="19"/>
+          <w:szCs w:val="19"/>
+          <w:highlight w:val="white"/>
+          <w:lang w:val="en-CA"/>
+        </w:rPr>
+      </w:pPr>
+      <w:r>
+        <w:rPr>
+          <w:rFonts w:ascii="Consolas" w:hAnsi="Consolas" w:cs="Consolas"/>
+          <w:color w:val="000000"/>
+          <w:sz w:val="19"/>
+          <w:szCs w:val="19"/>
+          <w:highlight w:val="white"/>
+          <w:lang w:val="en-CA"/>
+        </w:rPr>
+        <w:tab/>
+      </w:r>
+      <w:r>
+        <w:rPr>
+          <w:rFonts w:ascii="Consolas" w:hAnsi="Consolas" w:cs="Consolas"/>
+          <w:color w:val="000000"/>
+          <w:sz w:val="19"/>
+          <w:szCs w:val="19"/>
+          <w:highlight w:val="white"/>
+          <w:lang w:val="en-CA"/>
+        </w:rPr>
+        <w:tab/>
+      </w:r>
+      <w:r>
+        <w:rPr>
+          <w:rFonts w:ascii="Consolas" w:hAnsi="Consolas" w:cs="Consolas"/>
+          <w:color w:val="000000"/>
+          <w:sz w:val="19"/>
+          <w:szCs w:val="19"/>
+          <w:highlight w:val="white"/>
+          <w:lang w:val="en-CA"/>
+        </w:rPr>
+        <w:tab/>
+      </w:r>
+      <w:r>
+        <w:rPr>
+          <w:rFonts w:ascii="Consolas" w:hAnsi="Consolas" w:cs="Consolas"/>
+          <w:color w:val="000000"/>
+          <w:sz w:val="19"/>
+          <w:szCs w:val="19"/>
+          <w:highlight w:val="white"/>
+          <w:lang w:val="en-CA"/>
+        </w:rPr>
+        <w:tab/>
+      </w:r>
+      <w:r>
+        <w:rPr>
+          <w:rFonts w:ascii="Consolas" w:hAnsi="Consolas" w:cs="Consolas"/>
+          <w:color w:val="808080"/>
+          <w:sz w:val="19"/>
+          <w:szCs w:val="19"/>
+          <w:highlight w:val="white"/>
+          <w:lang w:val="en-CA"/>
+        </w:rPr>
+        <w:t>AND</w:t>
+      </w:r>
+      <w:r>
+        <w:rPr>
+          <w:rFonts w:ascii="Consolas" w:hAnsi="Consolas" w:cs="Consolas"/>
+          <w:color w:val="000000"/>
+          <w:sz w:val="19"/>
+          <w:szCs w:val="19"/>
+          <w:highlight w:val="white"/>
+          <w:lang w:val="en-CA"/>
+        </w:rPr>
+        <w:t xml:space="preserve"> RFC</w:t>
+      </w:r>
+      <w:r>
+        <w:rPr>
+          <w:rFonts w:ascii="Consolas" w:hAnsi="Consolas" w:cs="Consolas"/>
+          <w:color w:val="808080"/>
+          <w:sz w:val="19"/>
+          <w:szCs w:val="19"/>
+          <w:highlight w:val="white"/>
+          <w:lang w:val="en-CA"/>
+        </w:rPr>
+        <w:t>=</w:t>
+      </w:r>
+      <w:r>
+        <w:rPr>
+          <w:rFonts w:ascii="Consolas" w:hAnsi="Consolas" w:cs="Consolas"/>
+          <w:color w:val="000000"/>
+          <w:sz w:val="19"/>
+          <w:szCs w:val="19"/>
+          <w:highlight w:val="white"/>
+          <w:lang w:val="en-CA"/>
+        </w:rPr>
+        <w:t>@</w:t>
+      </w:r>
+      <w:proofErr w:type="spellStart"/>
+      <w:r>
+        <w:rPr>
+          <w:rFonts w:ascii="Consolas" w:hAnsi="Consolas" w:cs="Consolas"/>
+          <w:color w:val="000000"/>
+          <w:sz w:val="19"/>
+          <w:szCs w:val="19"/>
+          <w:highlight w:val="white"/>
+          <w:lang w:val="en-CA"/>
+        </w:rPr>
+        <w:t>urfc</w:t>
+      </w:r>
+      <w:proofErr w:type="spellEnd"/>
+    </w:p>
+    <w:p>
+      <w:pPr>
+        <w:autoSpaceDE w:val="0"/>
+        <w:autoSpaceDN w:val="0"/>
+        <w:adjustRightInd w:val="0"/>
+        <w:spacing w:after="0" w:line="240" w:lineRule="auto"/>
+        <w:rPr>
+          <w:rFonts w:ascii="Consolas" w:hAnsi="Consolas" w:cs="Consolas"/>
+          <w:color w:val="000000"/>
+          <w:sz w:val="19"/>
+          <w:szCs w:val="19"/>
+          <w:highlight w:val="white"/>
+          <w:lang w:val="en-CA"/>
+        </w:rPr>
+      </w:pPr>
+      <w:r>
+        <w:rPr>
+          <w:rFonts w:ascii="Consolas" w:hAnsi="Consolas" w:cs="Consolas"/>
+          <w:color w:val="000000"/>
+          <w:sz w:val="19"/>
+          <w:szCs w:val="19"/>
+          <w:highlight w:val="white"/>
+          <w:lang w:val="en-CA"/>
+        </w:rPr>
+        <w:tab/>
+      </w:r>
+      <w:r>
+        <w:rPr>
+          <w:rFonts w:ascii="Consolas" w:hAnsi="Consolas" w:cs="Consolas"/>
+          <w:color w:val="000000"/>
+          <w:sz w:val="19"/>
+          <w:szCs w:val="19"/>
+          <w:highlight w:val="white"/>
+          <w:lang w:val="en-CA"/>
+        </w:rPr>
+        <w:tab/>
+      </w:r>
+      <w:r>
+        <w:rPr>
+          <w:rFonts w:ascii="Consolas" w:hAnsi="Consolas" w:cs="Consolas"/>
+          <w:color w:val="000000"/>
+          <w:sz w:val="19"/>
+          <w:szCs w:val="19"/>
+          <w:highlight w:val="white"/>
+          <w:lang w:val="en-CA"/>
+        </w:rPr>
+        <w:tab/>
+      </w:r>
+      <w:r>
+        <w:rPr>
+          <w:rFonts w:ascii="Consolas" w:hAnsi="Consolas" w:cs="Consolas"/>
+          <w:color w:val="000000"/>
+          <w:sz w:val="19"/>
+          <w:szCs w:val="19"/>
+          <w:highlight w:val="white"/>
+          <w:lang w:val="en-CA"/>
+        </w:rPr>
+        <w:tab/>
+      </w:r>
+      <w:r>
+        <w:rPr>
+          <w:rFonts w:ascii="Consolas" w:hAnsi="Consolas" w:cs="Consolas"/>
+          <w:color w:val="808080"/>
+          <w:sz w:val="19"/>
+          <w:szCs w:val="19"/>
+          <w:highlight w:val="white"/>
+          <w:lang w:val="en-CA"/>
+        </w:rPr>
+        <w:t>AND</w:t>
+      </w:r>
+      <w:r>
+        <w:rPr>
+          <w:rFonts w:ascii="Consolas" w:hAnsi="Consolas" w:cs="Consolas"/>
+          <w:color w:val="000000"/>
+          <w:sz w:val="19"/>
+          <w:szCs w:val="19"/>
+          <w:highlight w:val="white"/>
+          <w:lang w:val="en-CA"/>
+        </w:rPr>
+        <w:t xml:space="preserve"> </w:t>
+      </w:r>
+      <w:proofErr w:type="spellStart"/>
+      <w:r>
+        <w:rPr>
+          <w:rFonts w:ascii="Consolas" w:hAnsi="Consolas" w:cs="Consolas"/>
+          <w:color w:val="000000"/>
+          <w:sz w:val="19"/>
+          <w:szCs w:val="19"/>
+          <w:highlight w:val="white"/>
+          <w:lang w:val="en-CA"/>
+        </w:rPr>
+        <w:t>Fecha</w:t>
+      </w:r>
+      <w:proofErr w:type="spellEnd"/>
+      <w:r>
+        <w:rPr>
+          <w:rFonts w:ascii="Consolas" w:hAnsi="Consolas" w:cs="Consolas"/>
+          <w:color w:val="808080"/>
+          <w:sz w:val="19"/>
+          <w:szCs w:val="19"/>
+          <w:highlight w:val="white"/>
+          <w:lang w:val="en-CA"/>
+        </w:rPr>
+        <w:t>=</w:t>
+      </w:r>
+      <w:r>
+        <w:rPr>
+          <w:rFonts w:ascii="Consolas" w:hAnsi="Consolas" w:cs="Consolas"/>
+          <w:color w:val="000000"/>
+          <w:sz w:val="19"/>
+          <w:szCs w:val="19"/>
+          <w:highlight w:val="white"/>
+          <w:lang w:val="en-CA"/>
+        </w:rPr>
+        <w:t>@</w:t>
+      </w:r>
+      <w:proofErr w:type="spellStart"/>
+      <w:r>
+        <w:rPr>
+          <w:rFonts w:ascii="Consolas" w:hAnsi="Consolas" w:cs="Consolas"/>
+          <w:color w:val="000000"/>
+          <w:sz w:val="19"/>
+          <w:szCs w:val="19"/>
+          <w:highlight w:val="white"/>
+          <w:lang w:val="en-CA"/>
+        </w:rPr>
+        <w:t>ufecha</w:t>
+      </w:r>
+      <w:proofErr w:type="spellEnd"/>
+    </w:p>
+    <w:p>
+      <w:pPr>
+        <w:spacing w:line="360" w:lineRule="auto"/>
+        <w:rPr>
+          <w:lang w:val="en-CA"/>
         </w:rPr>
       </w:pPr>
       <w:r>
@@ -13730,12 +17560,12 @@
       <w:pPr>
         <w:spacing w:line="360" w:lineRule="auto"/>
         <w:rPr>
-          <w:lang w:val="es-MX"/>
-        </w:rPr>
-      </w:pPr>
-      <w:r>
-        <w:rPr>
-          <w:lang w:val="es-MX"/>
+          <w:lang w:val="en-CA"/>
+        </w:rPr>
+      </w:pPr>
+      <w:r>
+        <w:rPr>
+          <w:lang w:val="en-CA"/>
         </w:rPr>
         <w:t>Links:</w:t>
       </w:r>
@@ -13744,14 +17574,14 @@
       <w:pPr>
         <w:spacing w:line="360" w:lineRule="auto"/>
         <w:rPr>
-          <w:lang w:val="es-MX"/>
+          <w:lang w:val="en-CA"/>
         </w:rPr>
       </w:pPr>
       <w:hyperlink r:id="rId4" w:history="1">
         <w:r>
           <w:rPr>
             <w:rStyle w:val="Hyperlink"/>
-            <w:lang w:val="es-MX"/>
+            <w:lang w:val="en-CA"/>
           </w:rPr>
           <w:t>https://msdn.microsoft.com/es-es/library/ms188037(v=sql.120).aspx</w:t>
         </w:r>
@@ -13761,14 +17591,14 @@
       <w:pPr>
         <w:spacing w:line="360" w:lineRule="auto"/>
         <w:rPr>
-          <w:lang w:val="es-MX"/>
+          <w:lang w:val="en-CA"/>
         </w:rPr>
       </w:pPr>
       <w:hyperlink r:id="rId5" w:history="1">
         <w:r>
           <w:rPr>
             <w:rStyle w:val="Hyperlink"/>
-            <w:lang w:val="es-MX"/>
+            <w:lang w:val="en-CA"/>
           </w:rPr>
           <w:t>https://msdn.microsoft.com/en-us/vba/access-vba/articles/insert-update-and-delete-records-from-a-table-using-access-sql</w:t>
         </w:r>
@@ -13778,7 +17608,7 @@
       <w:pPr>
         <w:spacing w:line="360" w:lineRule="auto"/>
         <w:rPr>
-          <w:lang w:val="es-MX"/>
+          <w:lang w:val="en-CA"/>
         </w:rPr>
       </w:pPr>
     </w:p>

</xml_diff>

<commit_message>
lab 21 stored procedures completado
</commit_message>
<xml_diff>
--- a/Lab 21 stored procedures/lab21.docx
+++ b/Lab 21 stored procedures/lab21.docx
@@ -1185,7 +1185,7 @@
           <w:color w:val="0000FF"/>
           <w:sz w:val="19"/>
           <w:szCs w:val="19"/>
-          <w:lang w:val="en-CA"/>
+          <w:lang w:val="es-MX"/>
         </w:rPr>
       </w:pPr>
       <w:r>
@@ -1206,7 +1206,7 @@
           <w:sz w:val="19"/>
           <w:szCs w:val="19"/>
           <w:highlight w:val="white"/>
-          <w:lang w:val="en-CA"/>
+          <w:lang w:val="es-MX"/>
         </w:rPr>
         <w:t>GO</w:t>
       </w:r>
@@ -2886,32 +2886,32 @@
       <w:pPr>
         <w:spacing w:line="360" w:lineRule="auto"/>
         <w:rPr>
-          <w:lang w:val="es-MX"/>
-        </w:rPr>
-      </w:pPr>
-      <w:r>
-        <w:rPr>
-          <w:lang w:val="es-MX"/>
+          <w:lang w:val="en-CA"/>
+        </w:rPr>
+      </w:pPr>
+      <w:r>
+        <w:rPr>
+          <w:lang w:val="en-CA"/>
         </w:rPr>
         <w:t>5001</w:t>
       </w:r>
       <w:r>
         <w:rPr>
-          <w:lang w:val="es-MX"/>
+          <w:lang w:val="en-CA"/>
         </w:rPr>
         <w:tab/>
         <w:t>Martillos Acme</w:t>
       </w:r>
       <w:r>
         <w:rPr>
-          <w:lang w:val="es-MX"/>
+          <w:lang w:val="en-CA"/>
         </w:rPr>
         <w:tab/>
         <w:t>20.00</w:t>
       </w:r>
       <w:r>
         <w:rPr>
-          <w:lang w:val="es-MX"/>
+          <w:lang w:val="en-CA"/>
         </w:rPr>
         <w:tab/>
         <w:t>5.00</w:t>
@@ -2923,14 +2923,14 @@
         <w:rPr>
           <w:sz w:val="28"/>
           <w:szCs w:val="28"/>
-          <w:lang w:val="es-MX"/>
+          <w:lang w:val="en-CA"/>
         </w:rPr>
       </w:pPr>
       <w:r>
         <w:rPr>
           <w:sz w:val="28"/>
           <w:szCs w:val="28"/>
-          <w:lang w:val="es-MX"/>
+          <w:lang w:val="en-CA"/>
         </w:rPr>
         <w:t>Elimina Material:</w:t>
       </w:r>
@@ -16089,7 +16089,7 @@
           <w:color w:val="0000FF"/>
           <w:sz w:val="19"/>
           <w:szCs w:val="19"/>
-          <w:lang w:val="en-CA"/>
+          <w:lang w:val="es-MX"/>
         </w:rPr>
       </w:pPr>
       <w:r>
@@ -16110,7 +16110,7 @@
           <w:sz w:val="19"/>
           <w:szCs w:val="19"/>
           <w:highlight w:val="white"/>
-          <w:lang w:val="en-CA"/>
+          <w:lang w:val="es-MX"/>
         </w:rPr>
         <w:t>GO</w:t>
       </w:r>
@@ -16120,6 +16120,7 @@
         <w:spacing w:after="0" w:line="240" w:lineRule="auto"/>
         <w:rPr>
           <w:rStyle w:val="Strong"/>
+          <w:lang w:val="es-MX"/>
         </w:rPr>
       </w:pPr>
     </w:p>
@@ -16138,16 +16139,18 @@
           <w:b w:val="0"/>
           <w:lang w:val="es-MX"/>
         </w:rPr>
-        <w:t>EXECUTE queryMaterial 'Lad',20</w:t>
-      </w:r>
-      <w:r>
+        <w:t>EXECUTE queryMaterial 'Lad',20 y ejecutarlo con este comando</w:t>
+      </w:r>
+    </w:p>
+    <w:p>
+      <w:pPr>
+        <w:spacing w:after="0" w:line="240" w:lineRule="auto"/>
         <w:rPr>
           <w:rStyle w:val="Strong"/>
           <w:b w:val="0"/>
           <w:lang w:val="es-MX"/>
         </w:rPr>
-        <w:t xml:space="preserve"> y ejecutarlo con este comando</w:t>
-      </w:r>
+      </w:pPr>
     </w:p>
     <w:p>
       <w:pPr>
@@ -16158,66 +16161,59 @@
           <w:lang w:val="es-MX"/>
         </w:rPr>
       </w:pPr>
-    </w:p>
-    <w:p>
-      <w:pPr>
-        <w:spacing w:after="0" w:line="240" w:lineRule="auto"/>
+      <w:r>
         <w:rPr>
           <w:rStyle w:val="Strong"/>
           <w:b w:val="0"/>
           <w:lang w:val="es-MX"/>
         </w:rPr>
-      </w:pPr>
-      <w:r>
+        <w:t>Este comando sirve para buscar un material cuya descripción incluya la cadena ‘lad’ y que su costo sea mayor a 20.</w:t>
+      </w:r>
+    </w:p>
+    <w:p>
+      <w:pPr>
+        <w:spacing w:after="0" w:line="240" w:lineRule="auto"/>
         <w:rPr>
           <w:rStyle w:val="Strong"/>
           <w:b w:val="0"/>
           <w:lang w:val="es-MX"/>
         </w:rPr>
-        <w:t>Este comando sirve para buscar un material cuya descripción incluya la cadena ‘lad’ y que su costo sea mayor a 20.</w:t>
-      </w:r>
-    </w:p>
-    <w:p>
-      <w:pPr>
-        <w:spacing w:after="0" w:line="240" w:lineRule="auto"/>
-        <w:rPr>
-          <w:rStyle w:val="Strong"/>
-          <w:b w:val="0"/>
+      </w:pPr>
+    </w:p>
+    <w:p>
+      <w:pPr>
+        <w:spacing w:after="0" w:line="240" w:lineRule="auto"/>
+        <w:rPr>
           <w:lang w:val="es-MX"/>
         </w:rPr>
       </w:pPr>
-    </w:p>
-    <w:p>
-      <w:pPr>
-        <w:spacing w:after="0" w:line="240" w:lineRule="auto"/>
+      <w:r>
         <w:rPr>
           <w:lang w:val="es-MX"/>
         </w:rPr>
-      </w:pPr>
-      <w:r>
+        <w:t xml:space="preserve">¿Qué ventajas tienen el utilizar Store Procedures en una aplicación cliente-servidor? </w:t>
+      </w:r>
+    </w:p>
+    <w:p>
+      <w:pPr>
+        <w:spacing w:after="0" w:line="240" w:lineRule="auto"/>
         <w:rPr>
           <w:lang w:val="es-MX"/>
         </w:rPr>
-        <w:t xml:space="preserve">¿Qué ventajas tienen el utilizar Store Procedures en una aplicación cliente-servidor? </w:t>
-      </w:r>
-    </w:p>
-    <w:p>
-      <w:pPr>
-        <w:spacing w:after="0" w:line="240" w:lineRule="auto"/>
+      </w:pPr>
+      <w:r>
         <w:rPr>
           <w:lang w:val="es-MX"/>
         </w:rPr>
-      </w:pPr>
-      <w:r>
+        <w:t>Que la división de controlador y entidad están mejor divididas.</w:t>
+      </w:r>
+    </w:p>
+    <w:p>
+      <w:pPr>
+        <w:spacing w:after="0" w:line="240" w:lineRule="auto"/>
         <w:rPr>
           <w:lang w:val="es-MX"/>
         </w:rPr>
-        <w:t>Que la división de controlador y entidad están mejor divididas.</w:t>
-      </w:r>
-    </w:p>
-    <w:p>
-      <w:pPr>
-        <w:spacing w:after="0" w:line="240" w:lineRule="auto"/>
       </w:pPr>
       <w:r>
         <w:rPr>
@@ -16226,6 +16222,9 @@
         <w:br/>
       </w:r>
       <w:r>
+        <w:rPr>
+          <w:lang w:val="es-MX"/>
+        </w:rPr>
         <w:t>¿Qué ventajas tiene utilizar SP en un proyecto?</w:t>
       </w:r>
     </w:p>
@@ -16252,8 +16251,6 @@
         </w:rPr>
         <w:t>focar mejor a su parte.</w:t>
       </w:r>
-      <w:bookmarkStart w:id="0" w:name="_GoBack"/>
-      <w:bookmarkEnd w:id="0"/>
     </w:p>
     <w:p>
       <w:pPr>
@@ -16300,6 +16297,79 @@
           <w:lang w:val="es-MX"/>
         </w:rPr>
       </w:pPr>
+      <w:r>
+        <w:rPr>
+          <w:lang w:val="es-MX"/>
+        </w:rPr>
+        <w:t>Para el proyecto cree un stored procedure que regresa el número máximo en el index del libro.</w:t>
+      </w:r>
+    </w:p>
+    <w:p>
+      <w:pPr>
+        <w:tabs>
+          <w:tab w:val="left" w:pos="916"/>
+          <w:tab w:val="left" w:pos="1832"/>
+          <w:tab w:val="left" w:pos="2748"/>
+          <w:tab w:val="left" w:pos="3664"/>
+          <w:tab w:val="left" w:pos="4580"/>
+          <w:tab w:val="left" w:pos="5496"/>
+          <w:tab w:val="left" w:pos="6412"/>
+          <w:tab w:val="left" w:pos="7328"/>
+          <w:tab w:val="left" w:pos="8244"/>
+          <w:tab w:val="left" w:pos="9160"/>
+          <w:tab w:val="left" w:pos="10076"/>
+          <w:tab w:val="left" w:pos="10992"/>
+          <w:tab w:val="left" w:pos="11908"/>
+          <w:tab w:val="left" w:pos="12824"/>
+          <w:tab w:val="left" w:pos="13740"/>
+          <w:tab w:val="left" w:pos="14656"/>
+        </w:tabs>
+        <w:spacing w:after="0" w:line="240" w:lineRule="auto"/>
+        <w:rPr>
+          <w:rFonts w:ascii="Courier New" w:eastAsia="Times New Roman" w:hAnsi="Courier New" w:cs="Courier New"/>
+          <w:sz w:val="20"/>
+          <w:szCs w:val="20"/>
+          <w:lang w:val="en-CA" w:eastAsia="en-CA"/>
+        </w:rPr>
+      </w:pPr>
+      <w:r>
+        <w:rPr>
+          <w:rFonts w:ascii="Courier New" w:eastAsia="Times New Roman" w:hAnsi="Courier New" w:cs="Courier New"/>
+          <w:sz w:val="20"/>
+          <w:szCs w:val="20"/>
+          <w:lang w:val="en-CA" w:eastAsia="en-CA"/>
+        </w:rPr>
+        <w:t xml:space="preserve">SELECT </w:t>
+      </w:r>
+      <w:r>
+        <w:rPr>
+          <w:rFonts w:ascii="Courier New" w:eastAsia="Times New Roman" w:hAnsi="Courier New" w:cs="Courier New"/>
+          <w:sz w:val="20"/>
+          <w:szCs w:val="20"/>
+          <w:lang w:val="en-CA" w:eastAsia="en-CA"/>
+        </w:rPr>
+        <w:t xml:space="preserve">max(idEjemplar) </w:t>
+      </w:r>
+      <w:r>
+        <w:rPr>
+          <w:rFonts w:ascii="Courier New" w:eastAsia="Times New Roman" w:hAnsi="Courier New" w:cs="Courier New"/>
+          <w:sz w:val="20"/>
+          <w:szCs w:val="20"/>
+          <w:lang w:val="en-CA" w:eastAsia="en-CA"/>
+        </w:rPr>
+        <w:t xml:space="preserve">FROM </w:t>
+      </w:r>
+      <w:r>
+        <w:rPr>
+          <w:rFonts w:ascii="Courier New" w:eastAsia="Times New Roman" w:hAnsi="Courier New" w:cs="Courier New"/>
+          <w:sz w:val="20"/>
+          <w:szCs w:val="20"/>
+          <w:lang w:val="en-CA" w:eastAsia="en-CA"/>
+        </w:rPr>
+        <w:t>ejemplar</w:t>
+      </w:r>
+      <w:bookmarkStart w:id="0" w:name="_GoBack"/>
+      <w:bookmarkEnd w:id="0"/>
     </w:p>
     <w:p>
       <w:pPr>
@@ -16308,9 +16378,17 @@
           <w:lang w:val="en-CA"/>
         </w:rPr>
       </w:pPr>
-      <w:r>
-        <w:rPr>
-          <w:lang w:val="en-CA"/>
+    </w:p>
+    <w:p>
+      <w:pPr>
+        <w:spacing w:line="360" w:lineRule="auto"/>
+        <w:rPr>
+          <w:lang w:val="es-MX"/>
+        </w:rPr>
+      </w:pPr>
+      <w:r>
+        <w:rPr>
+          <w:lang w:val="es-MX"/>
         </w:rPr>
         <w:t>Links:</w:t>
       </w:r>
@@ -16319,14 +16397,14 @@
       <w:pPr>
         <w:spacing w:line="360" w:lineRule="auto"/>
         <w:rPr>
-          <w:lang w:val="en-CA"/>
+          <w:lang w:val="es-MX"/>
         </w:rPr>
       </w:pPr>
       <w:hyperlink r:id="rId4" w:history="1">
         <w:r>
           <w:rPr>
             <w:rStyle w:val="Hyperlink"/>
-            <w:lang w:val="en-CA"/>
+            <w:lang w:val="es-MX"/>
           </w:rPr>
           <w:t>https://msdn.microsoft.com/es-es/library/ms188037(v=sql.120).aspx</w:t>
         </w:r>
@@ -16336,14 +16414,14 @@
       <w:pPr>
         <w:spacing w:line="360" w:lineRule="auto"/>
         <w:rPr>
-          <w:lang w:val="en-CA"/>
+          <w:lang w:val="es-MX"/>
         </w:rPr>
       </w:pPr>
       <w:hyperlink r:id="rId5" w:history="1">
         <w:r>
           <w:rPr>
             <w:rStyle w:val="Hyperlink"/>
-            <w:lang w:val="en-CA"/>
+            <w:lang w:val="es-MX"/>
           </w:rPr>
           <w:t>https://msdn.microsoft.com/en-us/vba/access-vba/articles/insert-update-and-delete-records-from-a-table-using-access-sql</w:t>
         </w:r>
@@ -16353,7 +16431,7 @@
       <w:pPr>
         <w:spacing w:line="360" w:lineRule="auto"/>
         <w:rPr>
-          <w:lang w:val="en-CA"/>
+          <w:lang w:val="es-MX"/>
         </w:rPr>
       </w:pPr>
     </w:p>

</xml_diff>